<commit_message>
done verificat existenta in toate.
</commit_message>
<xml_diff>
--- a/php/word/Oferta.docx
+++ b/php/word/Oferta.docx
@@ -130,7 +130,7 @@
             <w:bookmarkEnd w:id="2"/>
             <w:bookmarkEnd w:id="3"/>
             <w:r>
-              <w:t xml:space="preserve">Dna. Ioana Mirea</w:t>
+              <w:t xml:space="preserve">Dl. 111 111</w:t>
             </w:r>
           </w:p>
           <w:p>
@@ -138,7 +138,7 @@
               <w:pStyle w:val="Mihai"/>
             </w:pPr>
             <w:r>
-              <w:t>Şef Birou Aprovizionare</w:t>
+              <w:t>111</w:t>
             </w:r>
           </w:p>
           <w:p>
@@ -146,7 +146,7 @@
               <w:pStyle w:val="Mihai"/>
             </w:pPr>
             <w:r>
-              <w:t>Birou Achiziţii</w:t>
+              <w:t>111</w:t>
             </w:r>
           </w:p>
           <w:p>
@@ -165,7 +165,7 @@
               <w:rPr>
                 <w:b/>
               </w:rPr>
-              <w:t xml:space="preserve">S.C. Automatica S.A.</w:t>
+              <w:t xml:space="preserve">S.C. Apex Electric VD S.R.L.</w:t>
             </w:r>
           </w:p>
           <w:p>
@@ -176,7 +176,7 @@
               </w:rPr>
             </w:pPr>
             <w:r>
-              <w:t>Șoseaua Afumați Nr. 108, Voluntari</w:t>
+              <w:t>Strada Izvorul Rece Nr. 3, Bl. 14, Ap. 3, Brașov</w:t>
             </w:r>
           </w:p>
           <w:p>
@@ -187,7 +187,7 @@
               </w:rPr>
             </w:pPr>
             <w:r>
-              <w:t xml:space="preserve">Tel: +40 (372) 058 100*107</w:t>
+              <w:t xml:space="preserve">Tel: 111</w:t>
             </w:r>
           </w:p>
           <w:p>
@@ -198,7 +198,7 @@
               </w:rPr>
             </w:pPr>
             <w:r>
-              <w:t xml:space="preserve">Fax: +40 (372) 058 101</w:t>
+              <w:t xml:space="preserve">Fax: 111</w:t>
             </w:r>
           </w:p>
           <w:p>
@@ -206,7 +206,7 @@
               <w:pStyle w:val="Mihai"/>
             </w:pPr>
             <w:r>
-              <w:t xml:space="preserve">Mobil: +40 (729) 035 164</w:t>
+              <w:t xml:space="preserve">Mobil: 111</w:t>
             </w:r>
           </w:p>
           <w:p>
@@ -223,7 +223,7 @@
               <w:rPr>
                 <w:rStyle w:val="Hyperlink"/>
               </w:rPr>
-              <w:t>ioana.mirea@automatica.ro</w:t>
+              <w:t>111@111.com</w:t>
             </w:r>
           </w:p>
           <w:p>

</xml_diff>

<commit_message>
diverse incercari pentru input events
</commit_message>
<xml_diff>
--- a/php/word/Oferta.docx
+++ b/php/word/Oferta.docx
@@ -130,7 +130,7 @@
             <w:bookmarkEnd w:id="2"/>
             <w:bookmarkEnd w:id="3"/>
             <w:r>
-              <w:t xml:space="preserve">Dna. Ioana Mirea</w:t>
+              <w:t xml:space="preserve">Dl. Adrian Terec</w:t>
             </w:r>
           </w:p>
           <w:p>
@@ -138,7 +138,7 @@
               <w:pStyle w:val="Mihai"/>
             </w:pPr>
             <w:r>
-              <w:t>Şef Birou Aprovizionare</w:t>
+              <w:t>Director Executiv</w:t>
             </w:r>
           </w:p>
           <w:p>
@@ -146,7 +146,7 @@
               <w:pStyle w:val="Mihai"/>
             </w:pPr>
             <w:r>
-              <w:t>Birou Achiziţii</w:t>
+              <w:t>Management</w:t>
             </w:r>
           </w:p>
           <w:p>
@@ -165,7 +165,7 @@
               <w:rPr>
                 <w:b/>
               </w:rPr>
-              <w:t xml:space="preserve">S.C. Automatica S.A.</w:t>
+              <w:t xml:space="preserve">S.C. EnergoBIT S.R.L.</w:t>
             </w:r>
           </w:p>
           <w:p>
@@ -176,7 +176,7 @@
               </w:rPr>
             </w:pPr>
             <w:r>
-              <w:t>Bdul. Voluntari Nr. 108 Bis, Voluntari</w:t>
+              <w:t>Strada Tăietura Turcului Nr. 47, Cluj-Napoca</w:t>
             </w:r>
           </w:p>
           <w:p>
@@ -187,7 +187,7 @@
               </w:rPr>
             </w:pPr>
             <w:r>
-              <w:t xml:space="preserve">Tel: +40 (372) 058 100*107</w:t>
+              <w:t xml:space="preserve">Tel: +40 (264) 207 544</w:t>
             </w:r>
           </w:p>
           <w:p>
@@ -198,7 +198,7 @@
               </w:rPr>
             </w:pPr>
             <w:r>
-              <w:t xml:space="preserve">Fax: +40 (372) 058 101</w:t>
+              <w:t xml:space="preserve">Fax: +40 (264) 207 555</w:t>
             </w:r>
           </w:p>
           <w:p>
@@ -206,7 +206,7 @@
               <w:pStyle w:val="Mihai"/>
             </w:pPr>
             <w:r>
-              <w:t xml:space="preserve">Mobil: +40 (729) 035 164</w:t>
+              <w:t xml:space="preserve">Mobil: +40 (723) 658 773</w:t>
             </w:r>
           </w:p>
           <w:p>
@@ -223,7 +223,7 @@
               <w:rPr>
                 <w:rStyle w:val="Hyperlink"/>
               </w:rPr>
-              <w:t>ioana.mirea@automatica.ro</w:t>
+              <w:t>adrian.terec@energobit.com</w:t>
             </w:r>
           </w:p>
           <w:p>

</xml_diff>

<commit_message>
stop animations open default persons suggestions after selecting company
</commit_message>
<xml_diff>
--- a/php/word/Oferta.docx
+++ b/php/word/Oferta.docx
@@ -1,6 +1,6 @@
 
 <file path=word/document.xml><?xml version="1.0" encoding="utf-8"?>
-<w:document xmlns:wpc="http://schemas.microsoft.com/office/word/2010/wordprocessingCanvas" xmlns:mc="http://schemas.openxmlformats.org/markup-compatibility/2006" xmlns:o="urn:schemas-microsoft-com:office:office" xmlns:r="http://schemas.openxmlformats.org/officeDocument/2006/relationships" xmlns:m="http://schemas.openxmlformats.org/officeDocument/2006/math" xmlns:v="urn:schemas-microsoft-com:vml" xmlns:wp14="http://schemas.microsoft.com/office/word/2010/wordprocessingDrawing" xmlns:wp="http://schemas.openxmlformats.org/drawingml/2006/wordprocessingDrawing" xmlns:w10="urn:schemas-microsoft-com:office:word" xmlns:w="http://schemas.openxmlformats.org/wordprocessingml/2006/main" xmlns:w14="http://schemas.microsoft.com/office/word/2010/wordml" xmlns:w15="http://schemas.microsoft.com/office/word/2012/wordml" xmlns:wpg="http://schemas.microsoft.com/office/word/2010/wordprocessingGroup" xmlns:wpi="http://schemas.microsoft.com/office/word/2010/wordprocessingInk" xmlns:wne="http://schemas.microsoft.com/office/word/2006/wordml" xmlns:wps="http://schemas.microsoft.com/office/word/2010/wordprocessingShape" mc:Ignorable="w14 w15 wp14">
+<w:document xmlns:ve="http://schemas.openxmlformats.org/markup-compatibility/2006" xmlns:o="urn:schemas-microsoft-com:office:office" xmlns:r="http://schemas.openxmlformats.org/officeDocument/2006/relationships" xmlns:m="http://schemas.openxmlformats.org/officeDocument/2006/math" xmlns:v="urn:schemas-microsoft-com:vml" xmlns:wp="http://schemas.openxmlformats.org/drawingml/2006/wordprocessingDrawing" xmlns:w10="urn:schemas-microsoft-com:office:word" xmlns:w="http://schemas.openxmlformats.org/wordprocessingml/2006/main" xmlns:wne="http://schemas.microsoft.com/office/word/2006/wordml">
   <w:body>
     <w:tbl>
       <w:tblPr>
@@ -10,7 +10,7 @@
           <w:left w:w="0" w:type="dxa"/>
           <w:right w:w="0" w:type="dxa"/>
         </w:tblCellMar>
-        <w:tblLook w:val="0000" w:firstRow="0" w:lastRow="0" w:firstColumn="0" w:lastColumn="0" w:noHBand="0" w:noVBand="0"/>
+        <w:tblLook w:val="0000"/>
       </w:tblPr>
       <w:tblGrid>
         <w:gridCol w:w="5954"/>
@@ -53,7 +53,7 @@
                           <a:blip r:embed="rId8" cstate="print">
                             <a:extLst>
                               <a:ext uri="{28A0092B-C50C-407E-A947-70E740481C1C}">
-                                <a14:useLocalDpi xmlns:a14="http://schemas.microsoft.com/office/drawing/2010/main" val="0"/>
+                                <a14:useLocalDpi xmlns:a14="http://schemas.microsoft.com/office/drawing/2010/main" xmlns:wps="http://schemas.microsoft.com/office/word/2010/wordprocessingShape" xmlns:wpi="http://schemas.microsoft.com/office/word/2010/wordprocessingInk" xmlns:wpg="http://schemas.microsoft.com/office/word/2010/wordprocessingGroup" xmlns:w15="http://schemas.microsoft.com/office/word/2012/wordml" xmlns:w14="http://schemas.microsoft.com/office/word/2010/wordml" xmlns:w="http://schemas.openxmlformats.org/wordprocessingml/2006/main" xmlns:w10="urn:schemas-microsoft-com:office:word" xmlns:wp14="http://schemas.microsoft.com/office/word/2010/wordprocessingDrawing" xmlns:v="urn:schemas-microsoft-com:vml" xmlns:o="urn:schemas-microsoft-com:office:office" xmlns:mc="http://schemas.openxmlformats.org/markup-compatibility/2006" xmlns:wpc="http://schemas.microsoft.com/office/word/2010/wordprocessingCanvas" xmlns="" val="0"/>
                               </a:ext>
                             </a:extLst>
                           </a:blip>
@@ -130,7 +130,7 @@
             <w:bookmarkEnd w:id="2"/>
             <w:bookmarkEnd w:id="3"/>
             <w:r>
-              <w:t xml:space="preserve">Dl. Adrian Terec</w:t>
+              <w:t>Dl. Svestun Sava</w:t>
             </w:r>
           </w:p>
           <w:p>
@@ -138,7 +138,7 @@
               <w:pStyle w:val="Mihai"/>
             </w:pPr>
             <w:r>
-              <w:t>Director Executiv</w:t>
+              <w:t>Director de Marketing</w:t>
             </w:r>
           </w:p>
           <w:p>
@@ -165,7 +165,7 @@
               <w:rPr>
                 <w:b/>
               </w:rPr>
-              <w:t xml:space="preserve">S.C. EnergoBIT S.R.L.</w:t>
+              <w:t xml:space="preserve">S.C. Automatica S.A.</w:t>
             </w:r>
           </w:p>
           <w:p>
@@ -176,7 +176,7 @@
               </w:rPr>
             </w:pPr>
             <w:r>
-              <w:t>Strada Tăietura Turcului Nr. 47, Cluj-Napoca</w:t>
+              <w:t>Bdul. Voluntari Nr. 108 Bis, Voluntari</w:t>
             </w:r>
           </w:p>
           <w:p>
@@ -187,7 +187,7 @@
               </w:rPr>
             </w:pPr>
             <w:r>
-              <w:t xml:space="preserve">Tel: +40 (264) 207 544</w:t>
+              <w:t xml:space="preserve">Tel: +40 (372) 058 100</w:t>
             </w:r>
           </w:p>
           <w:p>
@@ -198,7 +198,7 @@
               </w:rPr>
             </w:pPr>
             <w:r>
-              <w:t xml:space="preserve">Fax: +40 (264) 207 555</w:t>
+              <w:t xml:space="preserve">Fax: +40 (372) 058 101</w:t>
             </w:r>
           </w:p>
           <w:p>
@@ -206,7 +206,7 @@
               <w:pStyle w:val="Mihai"/>
             </w:pPr>
             <w:r>
-              <w:t xml:space="preserve">Mobil: +40 (723) 658 773</w:t>
+              <w:t xml:space="preserve">Mobil: +40 (724) 320 950</w:t>
             </w:r>
           </w:p>
           <w:p>
@@ -223,7 +223,7 @@
               <w:rPr>
                 <w:rStyle w:val="Hyperlink"/>
               </w:rPr>
-              <w:t>adrian.terec@energobit.com</w:t>
+              <w:t>office@automatica.ro</w:t>
             </w:r>
           </w:p>
           <w:p>
@@ -1120,7 +1120,7 @@
     </w:p>
     <w:p>
       <w:r>
-        <w:t>Această ofertă, conţinutul acesteia şi orice documentaţie sau ataşamente transmise împreună cu aceasta sunt destinate exclusiv pentru  „Emon Electric S.A.” şi sunt strict confidenţiale. Vă rugăm să observaţi faptul că dezvăluirea acestor informaţii ar prejudicia grav interesele noastre legale cu privire la secrete comerciale şi proprietatea intelectuală.</w:t>
+        <w:t>Această ofertă, conţinutul acesteia şi orice documentaţie sau ataşamente transmise împreună cu aceasta sunt destinate exclusiv pentru  „Automatica S.A.” şi sunt strict confidenţiale. Vă rugăm să observaţi faptul că dezvăluirea acestor informaţii ar prejudicia grav interesele noastre legale cu privire la secrete comerciale şi proprietatea intelectuală.</w:t>
       </w:r>
     </w:p>
     <w:p>
@@ -1154,7 +1154,7 @@
           <w:left w:w="0" w:type="dxa"/>
           <w:right w:w="0" w:type="dxa"/>
         </w:tblCellMar>
-        <w:tblLook w:val="0000" w:firstRow="0" w:lastRow="0" w:firstColumn="0" w:lastColumn="0" w:noHBand="0" w:noVBand="0"/>
+        <w:tblLook w:val="0000"/>
       </w:tblPr>
       <w:tblGrid>
         <w:gridCol w:w="4100"/>
@@ -1379,7 +1379,7 @@
 </file>
 
 <file path=word/endnotes.xml><?xml version="1.0" encoding="utf-8"?>
-<w:endnotes xmlns:wpc="http://schemas.microsoft.com/office/word/2010/wordprocessingCanvas" xmlns:mc="http://schemas.openxmlformats.org/markup-compatibility/2006" xmlns:o="urn:schemas-microsoft-com:office:office" xmlns:r="http://schemas.openxmlformats.org/officeDocument/2006/relationships" xmlns:m="http://schemas.openxmlformats.org/officeDocument/2006/math" xmlns:v="urn:schemas-microsoft-com:vml" xmlns:wp14="http://schemas.microsoft.com/office/word/2010/wordprocessingDrawing" xmlns:wp="http://schemas.openxmlformats.org/drawingml/2006/wordprocessingDrawing" xmlns:w10="urn:schemas-microsoft-com:office:word" xmlns:w="http://schemas.openxmlformats.org/wordprocessingml/2006/main" xmlns:w14="http://schemas.microsoft.com/office/word/2010/wordml" xmlns:w15="http://schemas.microsoft.com/office/word/2012/wordml" xmlns:wpg="http://schemas.microsoft.com/office/word/2010/wordprocessingGroup" xmlns:wpi="http://schemas.microsoft.com/office/word/2010/wordprocessingInk" xmlns:wne="http://schemas.microsoft.com/office/word/2006/wordml" xmlns:wps="http://schemas.microsoft.com/office/word/2010/wordprocessingShape" mc:Ignorable="w14 w15 wp14">
+<w:endnotes xmlns:ve="http://schemas.openxmlformats.org/markup-compatibility/2006" xmlns:o="urn:schemas-microsoft-com:office:office" xmlns:r="http://schemas.openxmlformats.org/officeDocument/2006/relationships" xmlns:m="http://schemas.openxmlformats.org/officeDocument/2006/math" xmlns:v="urn:schemas-microsoft-com:vml" xmlns:wp="http://schemas.openxmlformats.org/drawingml/2006/wordprocessingDrawing" xmlns:w10="urn:schemas-microsoft-com:office:word" xmlns:w="http://schemas.openxmlformats.org/wordprocessingml/2006/main" xmlns:wne="http://schemas.microsoft.com/office/word/2006/wordml">
   <w:endnote w:type="separator" w:id="-1">
     <w:p>
       <w:r>
@@ -1398,7 +1398,7 @@
 </file>
 
 <file path=word/footer1.xml><?xml version="1.0" encoding="utf-8"?>
-<w:ftr xmlns:wpc="http://schemas.microsoft.com/office/word/2010/wordprocessingCanvas" xmlns:mc="http://schemas.openxmlformats.org/markup-compatibility/2006" xmlns:o="urn:schemas-microsoft-com:office:office" xmlns:r="http://schemas.openxmlformats.org/officeDocument/2006/relationships" xmlns:m="http://schemas.openxmlformats.org/officeDocument/2006/math" xmlns:v="urn:schemas-microsoft-com:vml" xmlns:wp14="http://schemas.microsoft.com/office/word/2010/wordprocessingDrawing" xmlns:wp="http://schemas.openxmlformats.org/drawingml/2006/wordprocessingDrawing" xmlns:w10="urn:schemas-microsoft-com:office:word" xmlns:w="http://schemas.openxmlformats.org/wordprocessingml/2006/main" xmlns:w14="http://schemas.microsoft.com/office/word/2010/wordml" xmlns:w15="http://schemas.microsoft.com/office/word/2012/wordml" xmlns:wpg="http://schemas.microsoft.com/office/word/2010/wordprocessingGroup" xmlns:wpi="http://schemas.microsoft.com/office/word/2010/wordprocessingInk" xmlns:wne="http://schemas.microsoft.com/office/word/2006/wordml" xmlns:wps="http://schemas.microsoft.com/office/word/2010/wordprocessingShape" mc:Ignorable="w14 w15 wp14">
+<w:ftr xmlns:ve="http://schemas.openxmlformats.org/markup-compatibility/2006" xmlns:o="urn:schemas-microsoft-com:office:office" xmlns:r="http://schemas.openxmlformats.org/officeDocument/2006/relationships" xmlns:m="http://schemas.openxmlformats.org/officeDocument/2006/math" xmlns:v="urn:schemas-microsoft-com:vml" xmlns:wp="http://schemas.openxmlformats.org/drawingml/2006/wordprocessingDrawing" xmlns:w10="urn:schemas-microsoft-com:office:word" xmlns:w="http://schemas.openxmlformats.org/wordprocessingml/2006/main" xmlns:wne="http://schemas.microsoft.com/office/word/2006/wordml">
   <w:tbl>
     <w:tblPr>
       <w:tblW w:w="10206" w:type="dxa"/>
@@ -1407,7 +1407,7 @@
         <w:left w:w="0" w:type="dxa"/>
         <w:right w:w="0" w:type="dxa"/>
       </w:tblCellMar>
-      <w:tblLook w:val="0000" w:firstRow="0" w:lastRow="0" w:firstColumn="0" w:lastColumn="0" w:noHBand="0" w:noVBand="0"/>
+      <w:tblLook w:val="0000"/>
     </w:tblPr>
     <w:tblGrid>
       <w:gridCol w:w="5386"/>
@@ -1702,7 +1702,7 @@
       <w:fldChar w:fldCharType="separate"/>
     </w:r>
     <w:r>
-      <w:t>3</w:t>
+      <w:t>1</w:t>
     </w:r>
     <w:r>
       <w:fldChar w:fldCharType="end"/>
@@ -1712,7 +1712,7 @@
 </file>
 
 <file path=word/footnotes.xml><?xml version="1.0" encoding="utf-8"?>
-<w:footnotes xmlns:wpc="http://schemas.microsoft.com/office/word/2010/wordprocessingCanvas" xmlns:mc="http://schemas.openxmlformats.org/markup-compatibility/2006" xmlns:o="urn:schemas-microsoft-com:office:office" xmlns:r="http://schemas.openxmlformats.org/officeDocument/2006/relationships" xmlns:m="http://schemas.openxmlformats.org/officeDocument/2006/math" xmlns:v="urn:schemas-microsoft-com:vml" xmlns:wp14="http://schemas.microsoft.com/office/word/2010/wordprocessingDrawing" xmlns:wp="http://schemas.openxmlformats.org/drawingml/2006/wordprocessingDrawing" xmlns:w10="urn:schemas-microsoft-com:office:word" xmlns:w="http://schemas.openxmlformats.org/wordprocessingml/2006/main" xmlns:w14="http://schemas.microsoft.com/office/word/2010/wordml" xmlns:w15="http://schemas.microsoft.com/office/word/2012/wordml" xmlns:wpg="http://schemas.microsoft.com/office/word/2010/wordprocessingGroup" xmlns:wpi="http://schemas.microsoft.com/office/word/2010/wordprocessingInk" xmlns:wne="http://schemas.microsoft.com/office/word/2006/wordml" xmlns:wps="http://schemas.microsoft.com/office/word/2010/wordprocessingShape" mc:Ignorable="w14 w15 wp14">
+<w:footnotes xmlns:ve="http://schemas.openxmlformats.org/markup-compatibility/2006" xmlns:o="urn:schemas-microsoft-com:office:office" xmlns:r="http://schemas.openxmlformats.org/officeDocument/2006/relationships" xmlns:m="http://schemas.openxmlformats.org/officeDocument/2006/math" xmlns:v="urn:schemas-microsoft-com:vml" xmlns:wp="http://schemas.openxmlformats.org/drawingml/2006/wordprocessingDrawing" xmlns:w10="urn:schemas-microsoft-com:office:word" xmlns:w="http://schemas.openxmlformats.org/wordprocessingml/2006/main" xmlns:wne="http://schemas.microsoft.com/office/word/2006/wordml">
   <w:footnote w:type="separator" w:id="-1">
     <w:p>
       <w:r>
@@ -1731,7 +1731,7 @@
 </file>
 
 <file path=word/numbering.xml><?xml version="1.0" encoding="utf-8"?>
-<w:numbering xmlns:wpc="http://schemas.microsoft.com/office/word/2010/wordprocessingCanvas" xmlns:mc="http://schemas.openxmlformats.org/markup-compatibility/2006" xmlns:o="urn:schemas-microsoft-com:office:office" xmlns:r="http://schemas.openxmlformats.org/officeDocument/2006/relationships" xmlns:m="http://schemas.openxmlformats.org/officeDocument/2006/math" xmlns:v="urn:schemas-microsoft-com:vml" xmlns:wp14="http://schemas.microsoft.com/office/word/2010/wordprocessingDrawing" xmlns:wp="http://schemas.openxmlformats.org/drawingml/2006/wordprocessingDrawing" xmlns:w10="urn:schemas-microsoft-com:office:word" xmlns:w="http://schemas.openxmlformats.org/wordprocessingml/2006/main" xmlns:w14="http://schemas.microsoft.com/office/word/2010/wordml" xmlns:w15="http://schemas.microsoft.com/office/word/2012/wordml" xmlns:wpg="http://schemas.microsoft.com/office/word/2010/wordprocessingGroup" xmlns:wpi="http://schemas.microsoft.com/office/word/2010/wordprocessingInk" xmlns:wne="http://schemas.microsoft.com/office/word/2006/wordml" xmlns:wps="http://schemas.microsoft.com/office/word/2010/wordprocessingShape" mc:Ignorable="w14 w15 wp14">
+<w:numbering xmlns:ve="http://schemas.openxmlformats.org/markup-compatibility/2006" xmlns:o="urn:schemas-microsoft-com:office:office" xmlns:r="http://schemas.openxmlformats.org/officeDocument/2006/relationships" xmlns:m="http://schemas.openxmlformats.org/officeDocument/2006/math" xmlns:v="urn:schemas-microsoft-com:vml" xmlns:wp="http://schemas.openxmlformats.org/drawingml/2006/wordprocessingDrawing" xmlns:w10="urn:schemas-microsoft-com:office:word" xmlns:w="http://schemas.openxmlformats.org/wordprocessingml/2006/main" xmlns:wne="http://schemas.microsoft.com/office/word/2006/wordml">
   <w:abstractNum w:abstractNumId="0">
     <w:nsid w:val="03421935"/>
     <w:multiLevelType w:val="hybridMultilevel"/>
@@ -3707,7 +3707,7 @@
 </file>
 
 <file path=word/styles.xml><?xml version="1.0" encoding="utf-8"?>
-<w:styles xmlns:mc="http://schemas.openxmlformats.org/markup-compatibility/2006" xmlns:r="http://schemas.openxmlformats.org/officeDocument/2006/relationships" xmlns:w="http://schemas.openxmlformats.org/wordprocessingml/2006/main" xmlns:w14="http://schemas.microsoft.com/office/word/2010/wordml" xmlns:w15="http://schemas.microsoft.com/office/word/2012/wordml" mc:Ignorable="w14 w15">
+<w:styles xmlns:r="http://schemas.openxmlformats.org/officeDocument/2006/relationships" xmlns:w="http://schemas.openxmlformats.org/wordprocessingml/2006/main">
   <w:docDefaults>
     <w:rPrDefault>
       <w:rPr>
@@ -3717,370 +3717,140 @@
     </w:rPrDefault>
     <w:pPrDefault/>
   </w:docDefaults>
-  <w:latentStyles w:defLockedState="0" w:defUIPriority="0" w:defSemiHidden="0" w:defUnhideWhenUsed="0" w:defQFormat="0" w:count="371">
-    <w:lsdException w:name="Normal" w:qFormat="1"/>
-    <w:lsdException w:name="heading 1" w:qFormat="1"/>
-    <w:lsdException w:name="heading 2" w:qFormat="1"/>
-    <w:lsdException w:name="heading 3" w:qFormat="1"/>
-    <w:lsdException w:name="heading 4" w:semiHidden="1" w:unhideWhenUsed="1" w:qFormat="1"/>
-    <w:lsdException w:name="heading 5" w:qFormat="1"/>
-    <w:lsdException w:name="heading 6" w:semiHidden="1" w:unhideWhenUsed="1" w:qFormat="1"/>
-    <w:lsdException w:name="heading 7" w:semiHidden="1" w:unhideWhenUsed="1" w:qFormat="1"/>
-    <w:lsdException w:name="heading 8" w:semiHidden="1" w:unhideWhenUsed="1" w:qFormat="1"/>
-    <w:lsdException w:name="heading 9" w:semiHidden="1" w:unhideWhenUsed="1" w:qFormat="1"/>
-    <w:lsdException w:name="index 1" w:semiHidden="1" w:unhideWhenUsed="1"/>
-    <w:lsdException w:name="index 2" w:semiHidden="1" w:unhideWhenUsed="1"/>
-    <w:lsdException w:name="index 3" w:semiHidden="1" w:unhideWhenUsed="1"/>
-    <w:lsdException w:name="index 4" w:semiHidden="1" w:unhideWhenUsed="1"/>
-    <w:lsdException w:name="index 5" w:semiHidden="1" w:unhideWhenUsed="1"/>
-    <w:lsdException w:name="index 6" w:semiHidden="1" w:unhideWhenUsed="1"/>
-    <w:lsdException w:name="index 7" w:semiHidden="1" w:unhideWhenUsed="1"/>
-    <w:lsdException w:name="index 8" w:semiHidden="1" w:unhideWhenUsed="1"/>
-    <w:lsdException w:name="index 9" w:semiHidden="1" w:unhideWhenUsed="1"/>
-    <w:lsdException w:name="toc 1" w:semiHidden="1" w:unhideWhenUsed="1"/>
-    <w:lsdException w:name="toc 2" w:semiHidden="1" w:unhideWhenUsed="1"/>
-    <w:lsdException w:name="toc 3" w:semiHidden="1" w:unhideWhenUsed="1"/>
-    <w:lsdException w:name="toc 4" w:semiHidden="1" w:unhideWhenUsed="1"/>
-    <w:lsdException w:name="toc 5" w:semiHidden="1" w:unhideWhenUsed="1"/>
-    <w:lsdException w:name="toc 6" w:semiHidden="1" w:unhideWhenUsed="1"/>
-    <w:lsdException w:name="toc 7" w:semiHidden="1" w:unhideWhenUsed="1"/>
-    <w:lsdException w:name="toc 8" w:semiHidden="1" w:unhideWhenUsed="1"/>
-    <w:lsdException w:name="toc 9" w:semiHidden="1" w:unhideWhenUsed="1"/>
-    <w:lsdException w:name="Normal Indent" w:semiHidden="1" w:unhideWhenUsed="1"/>
-    <w:lsdException w:name="footnote text" w:semiHidden="1" w:unhideWhenUsed="1"/>
-    <w:lsdException w:name="annotation text" w:semiHidden="1" w:unhideWhenUsed="1"/>
-    <w:lsdException w:name="header" w:semiHidden="1" w:unhideWhenUsed="1"/>
-    <w:lsdException w:name="footer" w:semiHidden="1" w:unhideWhenUsed="1"/>
-    <w:lsdException w:name="index heading" w:semiHidden="1" w:unhideWhenUsed="1"/>
-    <w:lsdException w:name="caption" w:semiHidden="1" w:unhideWhenUsed="1" w:qFormat="1"/>
-    <w:lsdException w:name="table of figures" w:semiHidden="1" w:unhideWhenUsed="1"/>
-    <w:lsdException w:name="envelope address" w:semiHidden="1" w:unhideWhenUsed="1"/>
-    <w:lsdException w:name="envelope return" w:semiHidden="1" w:unhideWhenUsed="1"/>
-    <w:lsdException w:name="footnote reference" w:semiHidden="1" w:unhideWhenUsed="1"/>
-    <w:lsdException w:name="annotation reference" w:semiHidden="1" w:unhideWhenUsed="1"/>
-    <w:lsdException w:name="line number" w:semiHidden="1" w:unhideWhenUsed="1"/>
-    <w:lsdException w:name="page number" w:semiHidden="1" w:unhideWhenUsed="1"/>
-    <w:lsdException w:name="endnote reference" w:semiHidden="1" w:unhideWhenUsed="1"/>
-    <w:lsdException w:name="endnote text" w:semiHidden="1" w:unhideWhenUsed="1"/>
-    <w:lsdException w:name="table of authorities" w:semiHidden="1" w:unhideWhenUsed="1"/>
-    <w:lsdException w:name="macro" w:semiHidden="1" w:unhideWhenUsed="1"/>
-    <w:lsdException w:name="toa heading" w:semiHidden="1" w:unhideWhenUsed="1"/>
-    <w:lsdException w:name="List" w:semiHidden="1" w:unhideWhenUsed="1"/>
-    <w:lsdException w:name="List Bullet" w:semiHidden="1" w:unhideWhenUsed="1"/>
-    <w:lsdException w:name="List 2" w:semiHidden="1" w:unhideWhenUsed="1"/>
-    <w:lsdException w:name="List 3" w:semiHidden="1" w:unhideWhenUsed="1"/>
-    <w:lsdException w:name="List Bullet 2" w:semiHidden="1" w:unhideWhenUsed="1"/>
-    <w:lsdException w:name="List Bullet 3" w:semiHidden="1" w:unhideWhenUsed="1"/>
-    <w:lsdException w:name="List Bullet 4" w:semiHidden="1" w:unhideWhenUsed="1"/>
-    <w:lsdException w:name="List Bullet 5" w:semiHidden="1" w:unhideWhenUsed="1"/>
-    <w:lsdException w:name="List Number 2" w:semiHidden="1" w:unhideWhenUsed="1"/>
-    <w:lsdException w:name="List Number 3" w:semiHidden="1" w:unhideWhenUsed="1"/>
-    <w:lsdException w:name="List Number 4" w:semiHidden="1" w:unhideWhenUsed="1"/>
-    <w:lsdException w:name="List Number 5" w:semiHidden="1" w:unhideWhenUsed="1"/>
-    <w:lsdException w:name="Title" w:qFormat="1"/>
-    <w:lsdException w:name="Closing" w:semiHidden="1" w:unhideWhenUsed="1"/>
-    <w:lsdException w:name="Signature" w:semiHidden="1" w:unhideWhenUsed="1"/>
-    <w:lsdException w:name="Default Paragraph Font" w:semiHidden="1" w:unhideWhenUsed="1"/>
-    <w:lsdException w:name="Body Text" w:semiHidden="1" w:unhideWhenUsed="1"/>
-    <w:lsdException w:name="Body Text Indent" w:semiHidden="1" w:unhideWhenUsed="1"/>
-    <w:lsdException w:name="List Continue" w:semiHidden="1" w:unhideWhenUsed="1"/>
-    <w:lsdException w:name="List Continue 2" w:semiHidden="1" w:unhideWhenUsed="1"/>
-    <w:lsdException w:name="List Continue 3" w:semiHidden="1" w:unhideWhenUsed="1"/>
-    <w:lsdException w:name="List Continue 4" w:semiHidden="1" w:unhideWhenUsed="1"/>
-    <w:lsdException w:name="List Continue 5" w:semiHidden="1" w:unhideWhenUsed="1"/>
-    <w:lsdException w:name="Message Header" w:semiHidden="1" w:unhideWhenUsed="1"/>
-    <w:lsdException w:name="Subtitle" w:qFormat="1"/>
-    <w:lsdException w:name="Body Text First Indent 2" w:semiHidden="1" w:unhideWhenUsed="1"/>
-    <w:lsdException w:name="Note Heading" w:semiHidden="1" w:unhideWhenUsed="1"/>
-    <w:lsdException w:name="Body Text 2" w:semiHidden="1" w:unhideWhenUsed="1"/>
-    <w:lsdException w:name="Body Text 3" w:semiHidden="1" w:unhideWhenUsed="1"/>
-    <w:lsdException w:name="Body Text Indent 2" w:semiHidden="1" w:unhideWhenUsed="1"/>
-    <w:lsdException w:name="Body Text Indent 3" w:semiHidden="1" w:unhideWhenUsed="1"/>
-    <w:lsdException w:name="Block Text" w:semiHidden="1" w:unhideWhenUsed="1"/>
-    <w:lsdException w:name="Hyperlink" w:semiHidden="1" w:unhideWhenUsed="1"/>
-    <w:lsdException w:name="FollowedHyperlink" w:semiHidden="1" w:unhideWhenUsed="1"/>
-    <w:lsdException w:name="Strong" w:qFormat="1"/>
-    <w:lsdException w:name="Document Map" w:semiHidden="1" w:unhideWhenUsed="1"/>
-    <w:lsdException w:name="Plain Text" w:semiHidden="1" w:unhideWhenUsed="1"/>
-    <w:lsdException w:name="E-mail Signature" w:semiHidden="1" w:unhideWhenUsed="1"/>
-    <w:lsdException w:name="HTML Top of Form" w:semiHidden="1" w:unhideWhenUsed="1"/>
-    <w:lsdException w:name="HTML Bottom of Form" w:semiHidden="1" w:unhideWhenUsed="1"/>
-    <w:lsdException w:name="Normal (Web)" w:semiHidden="1" w:unhideWhenUsed="1"/>
-    <w:lsdException w:name="HTML Acronym" w:semiHidden="1" w:unhideWhenUsed="1"/>
-    <w:lsdException w:name="HTML Address" w:semiHidden="1" w:unhideWhenUsed="1"/>
-    <w:lsdException w:name="HTML Cite" w:semiHidden="1" w:unhideWhenUsed="1"/>
-    <w:lsdException w:name="HTML Code" w:semiHidden="1" w:unhideWhenUsed="1"/>
-    <w:lsdException w:name="HTML Definition" w:semiHidden="1" w:unhideWhenUsed="1"/>
-    <w:lsdException w:name="HTML Keyboard" w:semiHidden="1" w:unhideWhenUsed="1"/>
-    <w:lsdException w:name="HTML Preformatted" w:semiHidden="1" w:unhideWhenUsed="1"/>
-    <w:lsdException w:name="HTML Sample" w:semiHidden="1" w:unhideWhenUsed="1"/>
-    <w:lsdException w:name="HTML Typewriter" w:semiHidden="1" w:unhideWhenUsed="1"/>
-    <w:lsdException w:name="HTML Variable" w:semiHidden="1" w:unhideWhenUsed="1"/>
-    <w:lsdException w:name="Normal Table" w:semiHidden="1" w:unhideWhenUsed="1"/>
-    <w:lsdException w:name="annotation subject" w:semiHidden="1" w:unhideWhenUsed="1"/>
-    <w:lsdException w:name="No List" w:semiHidden="1" w:unhideWhenUsed="1"/>
-    <w:lsdException w:name="Outline List 1" w:semiHidden="1" w:unhideWhenUsed="1"/>
-    <w:lsdException w:name="Outline List 2" w:semiHidden="1" w:unhideWhenUsed="1"/>
-    <w:lsdException w:name="Outline List 3" w:semiHidden="1" w:unhideWhenUsed="1"/>
-    <w:lsdException w:name="Table Simple 1" w:semiHidden="1" w:unhideWhenUsed="1"/>
-    <w:lsdException w:name="Table Simple 2" w:semiHidden="1" w:unhideWhenUsed="1"/>
-    <w:lsdException w:name="Table Simple 3" w:semiHidden="1" w:unhideWhenUsed="1"/>
-    <w:lsdException w:name="Table Classic 1" w:semiHidden="1" w:unhideWhenUsed="1"/>
-    <w:lsdException w:name="Table Classic 2" w:semiHidden="1" w:unhideWhenUsed="1"/>
-    <w:lsdException w:name="Table Classic 3" w:semiHidden="1" w:unhideWhenUsed="1"/>
-    <w:lsdException w:name="Table Classic 4" w:semiHidden="1" w:unhideWhenUsed="1"/>
-    <w:lsdException w:name="Table Colorful 1" w:semiHidden="1" w:unhideWhenUsed="1"/>
-    <w:lsdException w:name="Table Colorful 2" w:semiHidden="1" w:unhideWhenUsed="1"/>
-    <w:lsdException w:name="Table Colorful 3" w:semiHidden="1" w:unhideWhenUsed="1"/>
-    <w:lsdException w:name="Table Columns 1" w:semiHidden="1" w:unhideWhenUsed="1"/>
-    <w:lsdException w:name="Table Columns 2" w:semiHidden="1" w:unhideWhenUsed="1"/>
-    <w:lsdException w:name="Table Columns 3" w:semiHidden="1" w:unhideWhenUsed="1"/>
-    <w:lsdException w:name="Table Columns 4" w:semiHidden="1" w:unhideWhenUsed="1"/>
-    <w:lsdException w:name="Table Columns 5" w:semiHidden="1" w:unhideWhenUsed="1"/>
-    <w:lsdException w:name="Table Grid 1" w:semiHidden="1" w:unhideWhenUsed="1"/>
-    <w:lsdException w:name="Table Grid 2" w:semiHidden="1" w:unhideWhenUsed="1"/>
-    <w:lsdException w:name="Table Grid 3" w:semiHidden="1" w:unhideWhenUsed="1"/>
-    <w:lsdException w:name="Table Grid 4" w:semiHidden="1" w:unhideWhenUsed="1"/>
-    <w:lsdException w:name="Table Grid 5" w:semiHidden="1" w:unhideWhenUsed="1"/>
-    <w:lsdException w:name="Table Grid 6" w:semiHidden="1" w:unhideWhenUsed="1"/>
-    <w:lsdException w:name="Table Grid 7" w:semiHidden="1" w:unhideWhenUsed="1"/>
-    <w:lsdException w:name="Table Grid 8" w:semiHidden="1" w:unhideWhenUsed="1"/>
-    <w:lsdException w:name="Table List 1" w:semiHidden="1" w:unhideWhenUsed="1"/>
-    <w:lsdException w:name="Table List 2" w:semiHidden="1" w:unhideWhenUsed="1"/>
-    <w:lsdException w:name="Table List 3" w:semiHidden="1" w:unhideWhenUsed="1"/>
-    <w:lsdException w:name="Table List 4" w:semiHidden="1" w:unhideWhenUsed="1"/>
-    <w:lsdException w:name="Table List 5" w:semiHidden="1" w:unhideWhenUsed="1"/>
-    <w:lsdException w:name="Table List 6" w:semiHidden="1" w:unhideWhenUsed="1"/>
-    <w:lsdException w:name="Table List 7" w:semiHidden="1" w:unhideWhenUsed="1"/>
-    <w:lsdException w:name="Table List 8" w:semiHidden="1" w:unhideWhenUsed="1"/>
-    <w:lsdException w:name="Table 3D effects 1" w:semiHidden="1" w:unhideWhenUsed="1"/>
-    <w:lsdException w:name="Table 3D effects 2" w:semiHidden="1" w:unhideWhenUsed="1"/>
-    <w:lsdException w:name="Table 3D effects 3" w:semiHidden="1" w:unhideWhenUsed="1"/>
-    <w:lsdException w:name="Table Contemporary" w:semiHidden="1" w:unhideWhenUsed="1"/>
-    <w:lsdException w:name="Table Elegant" w:semiHidden="1" w:unhideWhenUsed="1"/>
-    <w:lsdException w:name="Table Professional" w:semiHidden="1" w:unhideWhenUsed="1"/>
-    <w:lsdException w:name="Table Subtle 1" w:semiHidden="1" w:unhideWhenUsed="1"/>
-    <w:lsdException w:name="Table Subtle 2" w:semiHidden="1" w:unhideWhenUsed="1"/>
-    <w:lsdException w:name="Table Web 1" w:semiHidden="1" w:unhideWhenUsed="1"/>
-    <w:lsdException w:name="Table Web 2" w:semiHidden="1" w:unhideWhenUsed="1"/>
-    <w:lsdException w:name="Table Web 3" w:semiHidden="1" w:unhideWhenUsed="1"/>
-    <w:lsdException w:name="Balloon Text" w:semiHidden="1" w:unhideWhenUsed="1"/>
-    <w:lsdException w:name="Table Theme" w:semiHidden="1" w:unhideWhenUsed="1"/>
-    <w:lsdException w:name="Placeholder Text" w:semiHidden="1" w:uiPriority="99"/>
-    <w:lsdException w:name="No Spacing" w:uiPriority="1" w:qFormat="1"/>
-    <w:lsdException w:name="Light Shading" w:uiPriority="60"/>
-    <w:lsdException w:name="Light List" w:uiPriority="61"/>
-    <w:lsdException w:name="Light Grid" w:uiPriority="62"/>
-    <w:lsdException w:name="Medium Shading 1" w:uiPriority="63"/>
-    <w:lsdException w:name="Medium Shading 2" w:uiPriority="64"/>
-    <w:lsdException w:name="Medium List 1" w:uiPriority="65"/>
-    <w:lsdException w:name="Medium List 2" w:uiPriority="66"/>
-    <w:lsdException w:name="Medium Grid 1" w:uiPriority="67"/>
-    <w:lsdException w:name="Medium Grid 2" w:uiPriority="68"/>
-    <w:lsdException w:name="Medium Grid 3" w:uiPriority="69"/>
-    <w:lsdException w:name="Dark List" w:uiPriority="70"/>
-    <w:lsdException w:name="Colorful Shading" w:uiPriority="71"/>
-    <w:lsdException w:name="Colorful List" w:uiPriority="72"/>
-    <w:lsdException w:name="Colorful Grid" w:uiPriority="73"/>
-    <w:lsdException w:name="Light Shading Accent 1" w:uiPriority="60"/>
-    <w:lsdException w:name="Light List Accent 1" w:uiPriority="61"/>
-    <w:lsdException w:name="Light Grid Accent 1" w:uiPriority="62"/>
-    <w:lsdException w:name="Medium Shading 1 Accent 1" w:uiPriority="63"/>
-    <w:lsdException w:name="Medium Shading 2 Accent 1" w:uiPriority="64"/>
-    <w:lsdException w:name="Medium List 1 Accent 1" w:uiPriority="65"/>
-    <w:lsdException w:name="Revision" w:semiHidden="1" w:uiPriority="99"/>
-    <w:lsdException w:name="List Paragraph" w:uiPriority="34" w:qFormat="1"/>
-    <w:lsdException w:name="Quote" w:uiPriority="29" w:qFormat="1"/>
-    <w:lsdException w:name="Intense Quote" w:uiPriority="30" w:qFormat="1"/>
-    <w:lsdException w:name="Medium List 2 Accent 1" w:uiPriority="66"/>
-    <w:lsdException w:name="Medium Grid 1 Accent 1" w:uiPriority="67"/>
-    <w:lsdException w:name="Medium Grid 2 Accent 1" w:uiPriority="68"/>
-    <w:lsdException w:name="Medium Grid 3 Accent 1" w:uiPriority="69"/>
-    <w:lsdException w:name="Dark List Accent 1" w:uiPriority="70"/>
-    <w:lsdException w:name="Colorful Shading Accent 1" w:uiPriority="71"/>
-    <w:lsdException w:name="Colorful List Accent 1" w:uiPriority="72"/>
-    <w:lsdException w:name="Colorful Grid Accent 1" w:uiPriority="73"/>
-    <w:lsdException w:name="Light Shading Accent 2" w:uiPriority="60"/>
-    <w:lsdException w:name="Light List Accent 2" w:uiPriority="61"/>
-    <w:lsdException w:name="Light Grid Accent 2" w:uiPriority="62"/>
-    <w:lsdException w:name="Medium Shading 1 Accent 2" w:uiPriority="63"/>
-    <w:lsdException w:name="Medium Shading 2 Accent 2" w:uiPriority="64"/>
-    <w:lsdException w:name="Medium List 1 Accent 2" w:uiPriority="65"/>
-    <w:lsdException w:name="Medium List 2 Accent 2" w:uiPriority="66"/>
-    <w:lsdException w:name="Medium Grid 1 Accent 2" w:uiPriority="67"/>
-    <w:lsdException w:name="Medium Grid 2 Accent 2" w:uiPriority="68"/>
-    <w:lsdException w:name="Medium Grid 3 Accent 2" w:uiPriority="69"/>
-    <w:lsdException w:name="Dark List Accent 2" w:uiPriority="70"/>
-    <w:lsdException w:name="Colorful Shading Accent 2" w:uiPriority="71"/>
-    <w:lsdException w:name="Colorful List Accent 2" w:uiPriority="72"/>
-    <w:lsdException w:name="Colorful Grid Accent 2" w:uiPriority="73"/>
-    <w:lsdException w:name="Light Shading Accent 3" w:uiPriority="60"/>
-    <w:lsdException w:name="Light List Accent 3" w:uiPriority="61"/>
-    <w:lsdException w:name="Light Grid Accent 3" w:uiPriority="62"/>
-    <w:lsdException w:name="Medium Shading 1 Accent 3" w:uiPriority="63"/>
-    <w:lsdException w:name="Medium Shading 2 Accent 3" w:uiPriority="64"/>
-    <w:lsdException w:name="Medium List 1 Accent 3" w:uiPriority="65"/>
-    <w:lsdException w:name="Medium List 2 Accent 3" w:uiPriority="66"/>
-    <w:lsdException w:name="Medium Grid 1 Accent 3" w:uiPriority="67"/>
-    <w:lsdException w:name="Medium Grid 2 Accent 3" w:uiPriority="68"/>
-    <w:lsdException w:name="Medium Grid 3 Accent 3" w:uiPriority="69"/>
-    <w:lsdException w:name="Dark List Accent 3" w:uiPriority="70"/>
-    <w:lsdException w:name="Colorful Shading Accent 3" w:uiPriority="71"/>
-    <w:lsdException w:name="Colorful List Accent 3" w:uiPriority="72"/>
-    <w:lsdException w:name="Colorful Grid Accent 3" w:uiPriority="73"/>
-    <w:lsdException w:name="Light Shading Accent 4" w:uiPriority="60"/>
-    <w:lsdException w:name="Light List Accent 4" w:uiPriority="61"/>
-    <w:lsdException w:name="Light Grid Accent 4" w:uiPriority="62"/>
-    <w:lsdException w:name="Medium Shading 1 Accent 4" w:uiPriority="63"/>
-    <w:lsdException w:name="Medium Shading 2 Accent 4" w:uiPriority="64"/>
-    <w:lsdException w:name="Medium List 1 Accent 4" w:uiPriority="65"/>
-    <w:lsdException w:name="Medium List 2 Accent 4" w:uiPriority="66"/>
-    <w:lsdException w:name="Medium Grid 1 Accent 4" w:uiPriority="67"/>
-    <w:lsdException w:name="Medium Grid 2 Accent 4" w:uiPriority="68"/>
-    <w:lsdException w:name="Medium Grid 3 Accent 4" w:uiPriority="69"/>
-    <w:lsdException w:name="Dark List Accent 4" w:uiPriority="70"/>
-    <w:lsdException w:name="Colorful Shading Accent 4" w:uiPriority="71"/>
-    <w:lsdException w:name="Colorful List Accent 4" w:uiPriority="72"/>
-    <w:lsdException w:name="Colorful Grid Accent 4" w:uiPriority="73"/>
-    <w:lsdException w:name="Light Shading Accent 5" w:uiPriority="60"/>
-    <w:lsdException w:name="Light List Accent 5" w:uiPriority="61"/>
-    <w:lsdException w:name="Light Grid Accent 5" w:uiPriority="62"/>
-    <w:lsdException w:name="Medium Shading 1 Accent 5" w:uiPriority="63"/>
-    <w:lsdException w:name="Medium Shading 2 Accent 5" w:uiPriority="64"/>
-    <w:lsdException w:name="Medium List 1 Accent 5" w:uiPriority="65"/>
-    <w:lsdException w:name="Medium List 2 Accent 5" w:uiPriority="66"/>
-    <w:lsdException w:name="Medium Grid 1 Accent 5" w:uiPriority="67"/>
-    <w:lsdException w:name="Medium Grid 2 Accent 5" w:uiPriority="68"/>
-    <w:lsdException w:name="Medium Grid 3 Accent 5" w:uiPriority="69"/>
-    <w:lsdException w:name="Dark List Accent 5" w:uiPriority="70"/>
-    <w:lsdException w:name="Colorful Shading Accent 5" w:uiPriority="71"/>
-    <w:lsdException w:name="Colorful List Accent 5" w:uiPriority="72"/>
-    <w:lsdException w:name="Colorful Grid Accent 5" w:uiPriority="73"/>
-    <w:lsdException w:name="Light Shading Accent 6" w:uiPriority="60"/>
-    <w:lsdException w:name="Light List Accent 6" w:uiPriority="61"/>
-    <w:lsdException w:name="Light Grid Accent 6" w:uiPriority="62"/>
-    <w:lsdException w:name="Medium Shading 1 Accent 6" w:uiPriority="63"/>
-    <w:lsdException w:name="Medium Shading 2 Accent 6" w:uiPriority="64"/>
-    <w:lsdException w:name="Medium List 1 Accent 6" w:uiPriority="65"/>
-    <w:lsdException w:name="Medium List 2 Accent 6" w:uiPriority="66"/>
-    <w:lsdException w:name="Medium Grid 1 Accent 6" w:uiPriority="67"/>
-    <w:lsdException w:name="Medium Grid 2 Accent 6" w:uiPriority="68"/>
-    <w:lsdException w:name="Medium Grid 3 Accent 6" w:uiPriority="69"/>
-    <w:lsdException w:name="Dark List Accent 6" w:uiPriority="70"/>
-    <w:lsdException w:name="Colorful Shading Accent 6" w:uiPriority="71"/>
-    <w:lsdException w:name="Colorful List Accent 6" w:uiPriority="72"/>
-    <w:lsdException w:name="Colorful Grid Accent 6" w:uiPriority="73"/>
-    <w:lsdException w:name="Subtle Emphasis" w:uiPriority="19" w:qFormat="1"/>
-    <w:lsdException w:name="Intense Emphasis" w:uiPriority="21" w:qFormat="1"/>
-    <w:lsdException w:name="Subtle Reference" w:uiPriority="31" w:qFormat="1"/>
-    <w:lsdException w:name="Intense Reference" w:uiPriority="32" w:qFormat="1"/>
-    <w:lsdException w:name="Book Title" w:uiPriority="33" w:qFormat="1"/>
-    <w:lsdException w:name="Bibliography" w:semiHidden="1" w:uiPriority="37" w:unhideWhenUsed="1"/>
-    <w:lsdException w:name="TOC Heading" w:semiHidden="1" w:uiPriority="39" w:unhideWhenUsed="1" w:qFormat="1"/>
-    <w:lsdException w:name="Plain Table 1" w:uiPriority="41"/>
-    <w:lsdException w:name="Plain Table 2" w:uiPriority="42"/>
-    <w:lsdException w:name="Plain Table 3" w:uiPriority="43"/>
-    <w:lsdException w:name="Plain Table 4" w:uiPriority="44"/>
-    <w:lsdException w:name="Plain Table 5" w:uiPriority="45"/>
-    <w:lsdException w:name="Grid Table Light" w:uiPriority="40"/>
-    <w:lsdException w:name="Grid Table 1 Light" w:uiPriority="46"/>
-    <w:lsdException w:name="Grid Table 2" w:uiPriority="47"/>
-    <w:lsdException w:name="Grid Table 3" w:uiPriority="48"/>
-    <w:lsdException w:name="Grid Table 4" w:uiPriority="49"/>
-    <w:lsdException w:name="Grid Table 5 Dark" w:uiPriority="50"/>
-    <w:lsdException w:name="Grid Table 6 Colorful" w:uiPriority="51"/>
-    <w:lsdException w:name="Grid Table 7 Colorful" w:uiPriority="52"/>
-    <w:lsdException w:name="Grid Table 1 Light Accent 1" w:uiPriority="46"/>
-    <w:lsdException w:name="Grid Table 2 Accent 1" w:uiPriority="47"/>
-    <w:lsdException w:name="Grid Table 3 Accent 1" w:uiPriority="48"/>
-    <w:lsdException w:name="Grid Table 4 Accent 1" w:uiPriority="49"/>
-    <w:lsdException w:name="Grid Table 5 Dark Accent 1" w:uiPriority="50"/>
-    <w:lsdException w:name="Grid Table 6 Colorful Accent 1" w:uiPriority="51"/>
-    <w:lsdException w:name="Grid Table 7 Colorful Accent 1" w:uiPriority="52"/>
-    <w:lsdException w:name="Grid Table 1 Light Accent 2" w:uiPriority="46"/>
-    <w:lsdException w:name="Grid Table 2 Accent 2" w:uiPriority="47"/>
-    <w:lsdException w:name="Grid Table 3 Accent 2" w:uiPriority="48"/>
-    <w:lsdException w:name="Grid Table 4 Accent 2" w:uiPriority="49"/>
-    <w:lsdException w:name="Grid Table 5 Dark Accent 2" w:uiPriority="50"/>
-    <w:lsdException w:name="Grid Table 6 Colorful Accent 2" w:uiPriority="51"/>
-    <w:lsdException w:name="Grid Table 7 Colorful Accent 2" w:uiPriority="52"/>
-    <w:lsdException w:name="Grid Table 1 Light Accent 3" w:uiPriority="46"/>
-    <w:lsdException w:name="Grid Table 2 Accent 3" w:uiPriority="47"/>
-    <w:lsdException w:name="Grid Table 3 Accent 3" w:uiPriority="48"/>
-    <w:lsdException w:name="Grid Table 4 Accent 3" w:uiPriority="49"/>
-    <w:lsdException w:name="Grid Table 5 Dark Accent 3" w:uiPriority="50"/>
-    <w:lsdException w:name="Grid Table 6 Colorful Accent 3" w:uiPriority="51"/>
-    <w:lsdException w:name="Grid Table 7 Colorful Accent 3" w:uiPriority="52"/>
-    <w:lsdException w:name="Grid Table 1 Light Accent 4" w:uiPriority="46"/>
-    <w:lsdException w:name="Grid Table 2 Accent 4" w:uiPriority="47"/>
-    <w:lsdException w:name="Grid Table 3 Accent 4" w:uiPriority="48"/>
-    <w:lsdException w:name="Grid Table 4 Accent 4" w:uiPriority="49"/>
-    <w:lsdException w:name="Grid Table 5 Dark Accent 4" w:uiPriority="50"/>
-    <w:lsdException w:name="Grid Table 6 Colorful Accent 4" w:uiPriority="51"/>
-    <w:lsdException w:name="Grid Table 7 Colorful Accent 4" w:uiPriority="52"/>
-    <w:lsdException w:name="Grid Table 1 Light Accent 5" w:uiPriority="46"/>
-    <w:lsdException w:name="Grid Table 2 Accent 5" w:uiPriority="47"/>
-    <w:lsdException w:name="Grid Table 3 Accent 5" w:uiPriority="48"/>
-    <w:lsdException w:name="Grid Table 4 Accent 5" w:uiPriority="49"/>
-    <w:lsdException w:name="Grid Table 5 Dark Accent 5" w:uiPriority="50"/>
-    <w:lsdException w:name="Grid Table 6 Colorful Accent 5" w:uiPriority="51"/>
-    <w:lsdException w:name="Grid Table 7 Colorful Accent 5" w:uiPriority="52"/>
-    <w:lsdException w:name="Grid Table 1 Light Accent 6" w:uiPriority="46"/>
-    <w:lsdException w:name="Grid Table 2 Accent 6" w:uiPriority="47"/>
-    <w:lsdException w:name="Grid Table 3 Accent 6" w:uiPriority="48"/>
-    <w:lsdException w:name="Grid Table 4 Accent 6" w:uiPriority="49"/>
-    <w:lsdException w:name="Grid Table 5 Dark Accent 6" w:uiPriority="50"/>
-    <w:lsdException w:name="Grid Table 6 Colorful Accent 6" w:uiPriority="51"/>
-    <w:lsdException w:name="Grid Table 7 Colorful Accent 6" w:uiPriority="52"/>
-    <w:lsdException w:name="List Table 1 Light" w:uiPriority="46"/>
-    <w:lsdException w:name="List Table 2" w:uiPriority="47"/>
-    <w:lsdException w:name="List Table 3" w:uiPriority="48"/>
-    <w:lsdException w:name="List Table 4" w:uiPriority="49"/>
-    <w:lsdException w:name="List Table 5 Dark" w:uiPriority="50"/>
-    <w:lsdException w:name="List Table 6 Colorful" w:uiPriority="51"/>
-    <w:lsdException w:name="List Table 7 Colorful" w:uiPriority="52"/>
-    <w:lsdException w:name="List Table 1 Light Accent 1" w:uiPriority="46"/>
-    <w:lsdException w:name="List Table 2 Accent 1" w:uiPriority="47"/>
-    <w:lsdException w:name="List Table 3 Accent 1" w:uiPriority="48"/>
-    <w:lsdException w:name="List Table 4 Accent 1" w:uiPriority="49"/>
-    <w:lsdException w:name="List Table 5 Dark Accent 1" w:uiPriority="50"/>
-    <w:lsdException w:name="List Table 6 Colorful Accent 1" w:uiPriority="51"/>
-    <w:lsdException w:name="List Table 7 Colorful Accent 1" w:uiPriority="52"/>
-    <w:lsdException w:name="List Table 1 Light Accent 2" w:uiPriority="46"/>
-    <w:lsdException w:name="List Table 2 Accent 2" w:uiPriority="47"/>
-    <w:lsdException w:name="List Table 3 Accent 2" w:uiPriority="48"/>
-    <w:lsdException w:name="List Table 4 Accent 2" w:uiPriority="49"/>
-    <w:lsdException w:name="List Table 5 Dark Accent 2" w:uiPriority="50"/>
-    <w:lsdException w:name="List Table 6 Colorful Accent 2" w:uiPriority="51"/>
-    <w:lsdException w:name="List Table 7 Colorful Accent 2" w:uiPriority="52"/>
-    <w:lsdException w:name="List Table 1 Light Accent 3" w:uiPriority="46"/>
-    <w:lsdException w:name="List Table 2 Accent 3" w:uiPriority="47"/>
-    <w:lsdException w:name="List Table 3 Accent 3" w:uiPriority="48"/>
-    <w:lsdException w:name="List Table 4 Accent 3" w:uiPriority="49"/>
-    <w:lsdException w:name="List Table 5 Dark Accent 3" w:uiPriority="50"/>
-    <w:lsdException w:name="List Table 6 Colorful Accent 3" w:uiPriority="51"/>
-    <w:lsdException w:name="List Table 7 Colorful Accent 3" w:uiPriority="52"/>
-    <w:lsdException w:name="List Table 1 Light Accent 4" w:uiPriority="46"/>
-    <w:lsdException w:name="List Table 2 Accent 4" w:uiPriority="47"/>
-    <w:lsdException w:name="List Table 3 Accent 4" w:uiPriority="48"/>
-    <w:lsdException w:name="List Table 4 Accent 4" w:uiPriority="49"/>
-    <w:lsdException w:name="List Table 5 Dark Accent 4" w:uiPriority="50"/>
-    <w:lsdException w:name="List Table 6 Colorful Accent 4" w:uiPriority="51"/>
-    <w:lsdException w:name="List Table 7 Colorful Accent 4" w:uiPriority="52"/>
-    <w:lsdException w:name="List Table 1 Light Accent 5" w:uiPriority="46"/>
-    <w:lsdException w:name="List Table 2 Accent 5" w:uiPriority="47"/>
-    <w:lsdException w:name="List Table 3 Accent 5" w:uiPriority="48"/>
-    <w:lsdException w:name="List Table 4 Accent 5" w:uiPriority="49"/>
-    <w:lsdException w:name="List Table 5 Dark Accent 5" w:uiPriority="50"/>
-    <w:lsdException w:name="List Table 6 Colorful Accent 5" w:uiPriority="51"/>
-    <w:lsdException w:name="List Table 7 Colorful Accent 5" w:uiPriority="52"/>
-    <w:lsdException w:name="List Table 1 Light Accent 6" w:uiPriority="46"/>
-    <w:lsdException w:name="List Table 2 Accent 6" w:uiPriority="47"/>
-    <w:lsdException w:name="List Table 3 Accent 6" w:uiPriority="48"/>
-    <w:lsdException w:name="List Table 4 Accent 6" w:uiPriority="49"/>
-    <w:lsdException w:name="List Table 5 Dark Accent 6" w:uiPriority="50"/>
-    <w:lsdException w:name="List Table 6 Colorful Accent 6" w:uiPriority="51"/>
-    <w:lsdException w:name="List Table 7 Colorful Accent 6" w:uiPriority="52"/>
+  <w:latentStyles w:defLockedState="0" w:defUIPriority="0" w:defSemiHidden="1" w:defUnhideWhenUsed="1" w:defQFormat="0" w:count="267">
+    <w:lsdException w:name="Normal" w:semiHidden="0" w:unhideWhenUsed="0" w:qFormat="1"/>
+    <w:lsdException w:name="heading 1" w:semiHidden="0" w:unhideWhenUsed="0" w:qFormat="1"/>
+    <w:lsdException w:name="heading 2" w:semiHidden="0" w:unhideWhenUsed="0" w:qFormat="1"/>
+    <w:lsdException w:name="heading 3" w:semiHidden="0" w:unhideWhenUsed="0" w:qFormat="1"/>
+    <w:lsdException w:name="heading 4" w:qFormat="1"/>
+    <w:lsdException w:name="heading 5" w:semiHidden="0" w:unhideWhenUsed="0" w:qFormat="1"/>
+    <w:lsdException w:name="heading 6" w:qFormat="1"/>
+    <w:lsdException w:name="heading 7" w:qFormat="1"/>
+    <w:lsdException w:name="heading 8" w:qFormat="1"/>
+    <w:lsdException w:name="heading 9" w:qFormat="1"/>
+    <w:lsdException w:name="caption" w:qFormat="1"/>
+    <w:lsdException w:name="List Number" w:semiHidden="0" w:unhideWhenUsed="0"/>
+    <w:lsdException w:name="List 4" w:semiHidden="0" w:unhideWhenUsed="0"/>
+    <w:lsdException w:name="List 5" w:semiHidden="0" w:unhideWhenUsed="0"/>
+    <w:lsdException w:name="Title" w:semiHidden="0" w:unhideWhenUsed="0" w:qFormat="1"/>
+    <w:lsdException w:name="Subtitle" w:semiHidden="0" w:unhideWhenUsed="0" w:qFormat="1"/>
+    <w:lsdException w:name="Salutation" w:semiHidden="0" w:unhideWhenUsed="0"/>
+    <w:lsdException w:name="Date" w:semiHidden="0" w:unhideWhenUsed="0"/>
+    <w:lsdException w:name="Body Text First Indent" w:semiHidden="0" w:unhideWhenUsed="0"/>
+    <w:lsdException w:name="Strong" w:semiHidden="0" w:unhideWhenUsed="0" w:qFormat="1"/>
+    <w:lsdException w:name="Emphasis" w:semiHidden="0" w:unhideWhenUsed="0"/>
+    <w:lsdException w:name="Table Grid" w:semiHidden="0" w:unhideWhenUsed="0"/>
+    <w:lsdException w:name="Placeholder Text" w:uiPriority="99" w:unhideWhenUsed="0"/>
+    <w:lsdException w:name="No Spacing" w:semiHidden="0" w:uiPriority="1" w:unhideWhenUsed="0" w:qFormat="1"/>
+    <w:lsdException w:name="Light Shading" w:semiHidden="0" w:uiPriority="60" w:unhideWhenUsed="0"/>
+    <w:lsdException w:name="Light List" w:semiHidden="0" w:uiPriority="61" w:unhideWhenUsed="0"/>
+    <w:lsdException w:name="Light Grid" w:semiHidden="0" w:uiPriority="62" w:unhideWhenUsed="0"/>
+    <w:lsdException w:name="Medium Shading 1" w:semiHidden="0" w:uiPriority="63" w:unhideWhenUsed="0"/>
+    <w:lsdException w:name="Medium Shading 2" w:semiHidden="0" w:uiPriority="64" w:unhideWhenUsed="0"/>
+    <w:lsdException w:name="Medium List 1" w:semiHidden="0" w:uiPriority="65" w:unhideWhenUsed="0"/>
+    <w:lsdException w:name="Medium List 2" w:semiHidden="0" w:uiPriority="66" w:unhideWhenUsed="0"/>
+    <w:lsdException w:name="Medium Grid 1" w:semiHidden="0" w:uiPriority="67" w:unhideWhenUsed="0"/>
+    <w:lsdException w:name="Medium Grid 2" w:semiHidden="0" w:uiPriority="68" w:unhideWhenUsed="0"/>
+    <w:lsdException w:name="Medium Grid 3" w:semiHidden="0" w:uiPriority="69" w:unhideWhenUsed="0"/>
+    <w:lsdException w:name="Dark List" w:semiHidden="0" w:uiPriority="70" w:unhideWhenUsed="0"/>
+    <w:lsdException w:name="Colorful Shading" w:semiHidden="0" w:uiPriority="71" w:unhideWhenUsed="0"/>
+    <w:lsdException w:name="Colorful List" w:semiHidden="0" w:uiPriority="72" w:unhideWhenUsed="0"/>
+    <w:lsdException w:name="Colorful Grid" w:semiHidden="0" w:uiPriority="73" w:unhideWhenUsed="0"/>
+    <w:lsdException w:name="Light Shading Accent 1" w:semiHidden="0" w:uiPriority="60" w:unhideWhenUsed="0"/>
+    <w:lsdException w:name="Light List Accent 1" w:semiHidden="0" w:uiPriority="61" w:unhideWhenUsed="0"/>
+    <w:lsdException w:name="Light Grid Accent 1" w:semiHidden="0" w:uiPriority="62" w:unhideWhenUsed="0"/>
+    <w:lsdException w:name="Medium Shading 1 Accent 1" w:semiHidden="0" w:uiPriority="63" w:unhideWhenUsed="0"/>
+    <w:lsdException w:name="Medium Shading 2 Accent 1" w:semiHidden="0" w:uiPriority="64" w:unhideWhenUsed="0"/>
+    <w:lsdException w:name="Medium List 1 Accent 1" w:semiHidden="0" w:uiPriority="65" w:unhideWhenUsed="0"/>
+    <w:lsdException w:name="Revision" w:uiPriority="99" w:unhideWhenUsed="0"/>
+    <w:lsdException w:name="List Paragraph" w:semiHidden="0" w:uiPriority="34" w:unhideWhenUsed="0" w:qFormat="1"/>
+    <w:lsdException w:name="Quote" w:semiHidden="0" w:uiPriority="29" w:unhideWhenUsed="0" w:qFormat="1"/>
+    <w:lsdException w:name="Intense Quote" w:semiHidden="0" w:uiPriority="30" w:unhideWhenUsed="0" w:qFormat="1"/>
+    <w:lsdException w:name="Medium List 2 Accent 1" w:semiHidden="0" w:uiPriority="66" w:unhideWhenUsed="0"/>
+    <w:lsdException w:name="Medium Grid 1 Accent 1" w:semiHidden="0" w:uiPriority="67" w:unhideWhenUsed="0"/>
+    <w:lsdException w:name="Medium Grid 2 Accent 1" w:semiHidden="0" w:uiPriority="68" w:unhideWhenUsed="0"/>
+    <w:lsdException w:name="Medium Grid 3 Accent 1" w:semiHidden="0" w:uiPriority="69" w:unhideWhenUsed="0"/>
+    <w:lsdException w:name="Dark List Accent 1" w:semiHidden="0" w:uiPriority="70" w:unhideWhenUsed="0"/>
+    <w:lsdException w:name="Colorful Shading Accent 1" w:semiHidden="0" w:uiPriority="71" w:unhideWhenUsed="0"/>
+    <w:lsdException w:name="Colorful List Accent 1" w:semiHidden="0" w:uiPriority="72" w:unhideWhenUsed="0"/>
+    <w:lsdException w:name="Colorful Grid Accent 1" w:semiHidden="0" w:uiPriority="73" w:unhideWhenUsed="0"/>
+    <w:lsdException w:name="Light Shading Accent 2" w:semiHidden="0" w:uiPriority="60" w:unhideWhenUsed="0"/>
+    <w:lsdException w:name="Light List Accent 2" w:semiHidden="0" w:uiPriority="61" w:unhideWhenUsed="0"/>
+    <w:lsdException w:name="Light Grid Accent 2" w:semiHidden="0" w:uiPriority="62" w:unhideWhenUsed="0"/>
+    <w:lsdException w:name="Medium Shading 1 Accent 2" w:semiHidden="0" w:uiPriority="63" w:unhideWhenUsed="0"/>
+    <w:lsdException w:name="Medium Shading 2 Accent 2" w:semiHidden="0" w:uiPriority="64" w:unhideWhenUsed="0"/>
+    <w:lsdException w:name="Medium List 1 Accent 2" w:semiHidden="0" w:uiPriority="65" w:unhideWhenUsed="0"/>
+    <w:lsdException w:name="Medium List 2 Accent 2" w:semiHidden="0" w:uiPriority="66" w:unhideWhenUsed="0"/>
+    <w:lsdException w:name="Medium Grid 1 Accent 2" w:semiHidden="0" w:uiPriority="67" w:unhideWhenUsed="0"/>
+    <w:lsdException w:name="Medium Grid 2 Accent 2" w:semiHidden="0" w:uiPriority="68" w:unhideWhenUsed="0"/>
+    <w:lsdException w:name="Medium Grid 3 Accent 2" w:semiHidden="0" w:uiPriority="69" w:unhideWhenUsed="0"/>
+    <w:lsdException w:name="Dark List Accent 2" w:semiHidden="0" w:uiPriority="70" w:unhideWhenUsed="0"/>
+    <w:lsdException w:name="Colorful Shading Accent 2" w:semiHidden="0" w:uiPriority="71" w:unhideWhenUsed="0"/>
+    <w:lsdException w:name="Colorful List Accent 2" w:semiHidden="0" w:uiPriority="72" w:unhideWhenUsed="0"/>
+    <w:lsdException w:name="Colorful Grid Accent 2" w:semiHidden="0" w:uiPriority="73" w:unhideWhenUsed="0"/>
+    <w:lsdException w:name="Light Shading Accent 3" w:semiHidden="0" w:uiPriority="60" w:unhideWhenUsed="0"/>
+    <w:lsdException w:name="Light List Accent 3" w:semiHidden="0" w:uiPriority="61" w:unhideWhenUsed="0"/>
+    <w:lsdException w:name="Light Grid Accent 3" w:semiHidden="0" w:uiPriority="62" w:unhideWhenUsed="0"/>
+    <w:lsdException w:name="Medium Shading 1 Accent 3" w:semiHidden="0" w:uiPriority="63" w:unhideWhenUsed="0"/>
+    <w:lsdException w:name="Medium Shading 2 Accent 3" w:semiHidden="0" w:uiPriority="64" w:unhideWhenUsed="0"/>
+    <w:lsdException w:name="Medium List 1 Accent 3" w:semiHidden="0" w:uiPriority="65" w:unhideWhenUsed="0"/>
+    <w:lsdException w:name="Medium List 2 Accent 3" w:semiHidden="0" w:uiPriority="66" w:unhideWhenUsed="0"/>
+    <w:lsdException w:name="Medium Grid 1 Accent 3" w:semiHidden="0" w:uiPriority="67" w:unhideWhenUsed="0"/>
+    <w:lsdException w:name="Medium Grid 2 Accent 3" w:semiHidden="0" w:uiPriority="68" w:unhideWhenUsed="0"/>
+    <w:lsdException w:name="Medium Grid 3 Accent 3" w:semiHidden="0" w:uiPriority="69" w:unhideWhenUsed="0"/>
+    <w:lsdException w:name="Dark List Accent 3" w:semiHidden="0" w:uiPriority="70" w:unhideWhenUsed="0"/>
+    <w:lsdException w:name="Colorful Shading Accent 3" w:semiHidden="0" w:uiPriority="71" w:unhideWhenUsed="0"/>
+    <w:lsdException w:name="Colorful List Accent 3" w:semiHidden="0" w:uiPriority="72" w:unhideWhenUsed="0"/>
+    <w:lsdException w:name="Colorful Grid Accent 3" w:semiHidden="0" w:uiPriority="73" w:unhideWhenUsed="0"/>
+    <w:lsdException w:name="Light Shading Accent 4" w:semiHidden="0" w:uiPriority="60" w:unhideWhenUsed="0"/>
+    <w:lsdException w:name="Light List Accent 4" w:semiHidden="0" w:uiPriority="61" w:unhideWhenUsed="0"/>
+    <w:lsdException w:name="Light Grid Accent 4" w:semiHidden="0" w:uiPriority="62" w:unhideWhenUsed="0"/>
+    <w:lsdException w:name="Medium Shading 1 Accent 4" w:semiHidden="0" w:uiPriority="63" w:unhideWhenUsed="0"/>
+    <w:lsdException w:name="Medium Shading 2 Accent 4" w:semiHidden="0" w:uiPriority="64" w:unhideWhenUsed="0"/>
+    <w:lsdException w:name="Medium List 1 Accent 4" w:semiHidden="0" w:uiPriority="65" w:unhideWhenUsed="0"/>
+    <w:lsdException w:name="Medium List 2 Accent 4" w:semiHidden="0" w:uiPriority="66" w:unhideWhenUsed="0"/>
+    <w:lsdException w:name="Medium Grid 1 Accent 4" w:semiHidden="0" w:uiPriority="67" w:unhideWhenUsed="0"/>
+    <w:lsdException w:name="Medium Grid 2 Accent 4" w:semiHidden="0" w:uiPriority="68" w:unhideWhenUsed="0"/>
+    <w:lsdException w:name="Medium Grid 3 Accent 4" w:semiHidden="0" w:uiPriority="69" w:unhideWhenUsed="0"/>
+    <w:lsdException w:name="Dark List Accent 4" w:semiHidden="0" w:uiPriority="70" w:unhideWhenUsed="0"/>
+    <w:lsdException w:name="Colorful Shading Accent 4" w:semiHidden="0" w:uiPriority="71" w:unhideWhenUsed="0"/>
+    <w:lsdException w:name="Colorful List Accent 4" w:semiHidden="0" w:uiPriority="72" w:unhideWhenUsed="0"/>
+    <w:lsdException w:name="Colorful Grid Accent 4" w:semiHidden="0" w:uiPriority="73" w:unhideWhenUsed="0"/>
+    <w:lsdException w:name="Light Shading Accent 5" w:semiHidden="0" w:uiPriority="60" w:unhideWhenUsed="0"/>
+    <w:lsdException w:name="Light List Accent 5" w:semiHidden="0" w:uiPriority="61" w:unhideWhenUsed="0"/>
+    <w:lsdException w:name="Light Grid Accent 5" w:semiHidden="0" w:uiPriority="62" w:unhideWhenUsed="0"/>
+    <w:lsdException w:name="Medium Shading 1 Accent 5" w:semiHidden="0" w:uiPriority="63" w:unhideWhenUsed="0"/>
+    <w:lsdException w:name="Medium Shading 2 Accent 5" w:semiHidden="0" w:uiPriority="64" w:unhideWhenUsed="0"/>
+    <w:lsdException w:name="Medium List 1 Accent 5" w:semiHidden="0" w:uiPriority="65" w:unhideWhenUsed="0"/>
+    <w:lsdException w:name="Medium List 2 Accent 5" w:semiHidden="0" w:uiPriority="66" w:unhideWhenUsed="0"/>
+    <w:lsdException w:name="Medium Grid 1 Accent 5" w:semiHidden="0" w:uiPriority="67" w:unhideWhenUsed="0"/>
+    <w:lsdException w:name="Medium Grid 2 Accent 5" w:semiHidden="0" w:uiPriority="68" w:unhideWhenUsed="0"/>
+    <w:lsdException w:name="Medium Grid 3 Accent 5" w:semiHidden="0" w:uiPriority="69" w:unhideWhenUsed="0"/>
+    <w:lsdException w:name="Dark List Accent 5" w:semiHidden="0" w:uiPriority="70" w:unhideWhenUsed="0"/>
+    <w:lsdException w:name="Colorful Shading Accent 5" w:semiHidden="0" w:uiPriority="71" w:unhideWhenUsed="0"/>
+    <w:lsdException w:name="Colorful List Accent 5" w:semiHidden="0" w:uiPriority="72" w:unhideWhenUsed="0"/>
+    <w:lsdException w:name="Colorful Grid Accent 5" w:semiHidden="0" w:uiPriority="73" w:unhideWhenUsed="0"/>
+    <w:lsdException w:name="Light Shading Accent 6" w:semiHidden="0" w:uiPriority="60" w:unhideWhenUsed="0"/>
+    <w:lsdException w:name="Light List Accent 6" w:semiHidden="0" w:uiPriority="61" w:unhideWhenUsed="0"/>
+    <w:lsdException w:name="Light Grid Accent 6" w:semiHidden="0" w:uiPriority="62" w:unhideWhenUsed="0"/>
+    <w:lsdException w:name="Medium Shading 1 Accent 6" w:semiHidden="0" w:uiPriority="63" w:unhideWhenUsed="0"/>
+    <w:lsdException w:name="Medium Shading 2 Accent 6" w:semiHidden="0" w:uiPriority="64" w:unhideWhenUsed="0"/>
+    <w:lsdException w:name="Medium List 1 Accent 6" w:semiHidden="0" w:uiPriority="65" w:unhideWhenUsed="0"/>
+    <w:lsdException w:name="Medium List 2 Accent 6" w:semiHidden="0" w:uiPriority="66" w:unhideWhenUsed="0"/>
+    <w:lsdException w:name="Medium Grid 1 Accent 6" w:semiHidden="0" w:uiPriority="67" w:unhideWhenUsed="0"/>
+    <w:lsdException w:name="Medium Grid 2 Accent 6" w:semiHidden="0" w:uiPriority="68" w:unhideWhenUsed="0"/>
+    <w:lsdException w:name="Medium Grid 3 Accent 6" w:semiHidden="0" w:uiPriority="69" w:unhideWhenUsed="0"/>
+    <w:lsdException w:name="Dark List Accent 6" w:semiHidden="0" w:uiPriority="70" w:unhideWhenUsed="0"/>
+    <w:lsdException w:name="Colorful Shading Accent 6" w:semiHidden="0" w:uiPriority="71" w:unhideWhenUsed="0"/>
+    <w:lsdException w:name="Colorful List Accent 6" w:semiHidden="0" w:uiPriority="72" w:unhideWhenUsed="0"/>
+    <w:lsdException w:name="Colorful Grid Accent 6" w:semiHidden="0" w:uiPriority="73" w:unhideWhenUsed="0"/>
+    <w:lsdException w:name="Subtle Emphasis" w:semiHidden="0" w:uiPriority="19" w:unhideWhenUsed="0" w:qFormat="1"/>
+    <w:lsdException w:name="Intense Emphasis" w:semiHidden="0" w:uiPriority="21" w:unhideWhenUsed="0" w:qFormat="1"/>
+    <w:lsdException w:name="Subtle Reference" w:semiHidden="0" w:uiPriority="31" w:unhideWhenUsed="0" w:qFormat="1"/>
+    <w:lsdException w:name="Intense Reference" w:semiHidden="0" w:uiPriority="32" w:unhideWhenUsed="0" w:qFormat="1"/>
+    <w:lsdException w:name="Book Title" w:semiHidden="0" w:uiPriority="33" w:unhideWhenUsed="0" w:qFormat="1"/>
+    <w:lsdException w:name="Bibliography" w:uiPriority="37"/>
+    <w:lsdException w:name="TOC Heading" w:uiPriority="39" w:qFormat="1"/>
   </w:latentStyles>
   <w:style w:type="paragraph" w:default="1" w:styleId="Normal">
     <w:name w:val="Normal"/>
@@ -4316,6 +4086,7 @@
     <w:uiPriority w:val="99"/>
     <w:semiHidden/>
     <w:unhideWhenUsed/>
+    <w:qFormat/>
     <w:tblPr>
       <w:tblInd w:w="0" w:type="dxa"/>
       <w:tblCellMar>
@@ -5020,7 +4791,7 @@
   <a:extraClrSchemeLst/>
   <a:extLst>
     <a:ext uri="{05A4C25C-085E-4340-85A3-A5531E510DB2}">
-      <thm15:themeFamily xmlns:thm15="http://schemas.microsoft.com/office/thememl/2012/main" name="Office Theme" id="{62F939B6-93AF-4DB8-9C6B-D6C7DFDC589F}" vid="{4A3C46E8-61CC-4603-A589-7422A47A8E4A}"/>
+      <thm15:themeFamily xmlns:thm15="http://schemas.microsoft.com/office/thememl/2012/main" xmlns="" name="Office Theme" id="{62F939B6-93AF-4DB8-9C6B-D6C7DFDC589F}" vid="{4A3C46E8-61CC-4603-A589-7422A47A8E4A}"/>
     </a:ext>
   </a:extLst>
 </a:theme>
@@ -5031,7 +4802,7 @@
 </file>
 
 <file path=customXml/itemProps1.xml><?xml version="1.0" encoding="utf-8"?>
-<ds:datastoreItem xmlns:ds="http://schemas.openxmlformats.org/officeDocument/2006/customXml" ds:itemID="{89E4F4E9-1D73-4C93-8578-14516BA3265F}">
+<ds:datastoreItem xmlns:ds="http://schemas.openxmlformats.org/officeDocument/2006/customXml" ds:itemID="{62BE9A3F-64F9-49FC-8F37-DF711CFD0538}">
   <ds:schemaRefs>
     <ds:schemaRef ds:uri="http://schemas.openxmlformats.org/officeDocument/2006/bibliography"/>
   </ds:schemaRefs>

</xml_diff>

<commit_message>
modificare generare word modificare butoane span in loc de h3
</commit_message>
<xml_diff>
--- a/php/word/Oferta.docx
+++ b/php/word/Oferta.docx
@@ -1,6 +1,6 @@
 
 <file path=word/document.xml><?xml version="1.0" encoding="utf-8"?>
-<w:document xmlns:wpc="http://schemas.microsoft.com/office/word/2010/wordprocessingCanvas" xmlns:mc="http://schemas.openxmlformats.org/markup-compatibility/2006" xmlns:o="urn:schemas-microsoft-com:office:office" xmlns:r="http://schemas.openxmlformats.org/officeDocument/2006/relationships" xmlns:m="http://schemas.openxmlformats.org/officeDocument/2006/math" xmlns:v="urn:schemas-microsoft-com:vml" xmlns:wp14="http://schemas.microsoft.com/office/word/2010/wordprocessingDrawing" xmlns:wp="http://schemas.openxmlformats.org/drawingml/2006/wordprocessingDrawing" xmlns:w10="urn:schemas-microsoft-com:office:word" xmlns:w="http://schemas.openxmlformats.org/wordprocessingml/2006/main" xmlns:w14="http://schemas.microsoft.com/office/word/2010/wordml" xmlns:w15="http://schemas.microsoft.com/office/word/2012/wordml" xmlns:wpg="http://schemas.microsoft.com/office/word/2010/wordprocessingGroup" xmlns:wpi="http://schemas.microsoft.com/office/word/2010/wordprocessingInk" xmlns:wne="http://schemas.microsoft.com/office/word/2006/wordml" xmlns:wps="http://schemas.microsoft.com/office/word/2010/wordprocessingShape" mc:Ignorable="w14 w15 wp14">
+<w:document xmlns:ve="http://schemas.openxmlformats.org/markup-compatibility/2006" xmlns:o="urn:schemas-microsoft-com:office:office" xmlns:r="http://schemas.openxmlformats.org/officeDocument/2006/relationships" xmlns:m="http://schemas.openxmlformats.org/officeDocument/2006/math" xmlns:v="urn:schemas-microsoft-com:vml" xmlns:wp="http://schemas.openxmlformats.org/drawingml/2006/wordprocessingDrawing" xmlns:w10="urn:schemas-microsoft-com:office:word" xmlns:w="http://schemas.openxmlformats.org/wordprocessingml/2006/main" xmlns:wne="http://schemas.microsoft.com/office/word/2006/wordml">
   <w:body>
     <w:tbl>
       <w:tblPr>
@@ -10,7 +10,7 @@
           <w:left w:w="0" w:type="dxa"/>
           <w:right w:w="0" w:type="dxa"/>
         </w:tblCellMar>
-        <w:tblLook w:val="0000" w:firstRow="0" w:lastRow="0" w:firstColumn="0" w:lastColumn="0" w:noHBand="0" w:noVBand="0"/>
+        <w:tblLook w:val="0000"/>
       </w:tblPr>
       <w:tblGrid>
         <w:gridCol w:w="5954"/>
@@ -53,7 +53,7 @@
                           <a:blip r:embed="rId8" cstate="print">
                             <a:extLst>
                               <a:ext uri="{28A0092B-C50C-407E-A947-70E740481C1C}">
-                                <a14:useLocalDpi xmlns:a14="http://schemas.microsoft.com/office/drawing/2010/main" val="0"/>
+                                <a14:useLocalDpi xmlns:a14="http://schemas.microsoft.com/office/drawing/2010/main" xmlns:wps="http://schemas.microsoft.com/office/word/2010/wordprocessingShape" xmlns:wpi="http://schemas.microsoft.com/office/word/2010/wordprocessingInk" xmlns:wpg="http://schemas.microsoft.com/office/word/2010/wordprocessingGroup" xmlns:w15="http://schemas.microsoft.com/office/word/2012/wordml" xmlns:w14="http://schemas.microsoft.com/office/word/2010/wordml" xmlns:w="http://schemas.openxmlformats.org/wordprocessingml/2006/main" xmlns:w10="urn:schemas-microsoft-com:office:word" xmlns:wp14="http://schemas.microsoft.com/office/word/2010/wordprocessingDrawing" xmlns:v="urn:schemas-microsoft-com:vml" xmlns:o="urn:schemas-microsoft-com:office:office" xmlns:mc="http://schemas.openxmlformats.org/markup-compatibility/2006" xmlns:wpc="http://schemas.microsoft.com/office/word/2010/wordprocessingCanvas" xmlns="" val="0"/>
                               </a:ext>
                             </a:extLst>
                           </a:blip>
@@ -130,7 +130,7 @@
             <w:bookmarkEnd w:id="2"/>
             <w:bookmarkEnd w:id="3"/>
             <w:r>
-              <w:t xml:space="preserve">Dl. Sorin Putineanu</w:t>
+              <w:t>Dna. Ana Maria Costin</w:t>
             </w:r>
           </w:p>
           <w:p>
@@ -138,7 +138,7 @@
               <w:pStyle w:val="Mihai"/>
             </w:pPr>
             <w:r>
-              <w:t>Inginer Ofertare</w:t>
+              <w:t>Director Executiv</w:t>
             </w:r>
           </w:p>
           <w:p>
@@ -146,7 +146,7 @@
               <w:pStyle w:val="Mihai"/>
             </w:pPr>
             <w:r>
-              <w:t>Medie Tensiune</w:t>
+              <w:t>Management</w:t>
             </w:r>
           </w:p>
           <w:p>
@@ -165,7 +165,7 @@
               <w:rPr>
                 <w:b/>
               </w:rPr>
-              <w:t xml:space="preserve">S.C. Electro-Alfa Internațional S.R.L.</w:t>
+              <w:t xml:space="preserve">S.C. Electrogrup S.A.</w:t>
             </w:r>
           </w:p>
           <w:p>
@@ -176,7 +176,7 @@
               </w:rPr>
             </w:pPr>
             <w:r>
-              <w:t>Strada Manolești Deal Nr. 33, Botoșani</w:t>
+              <w:t>Strada Calea Turzii Nr. 217, Cluj-Napoca</w:t>
             </w:r>
           </w:p>
           <w:p>
@@ -187,7 +187,7 @@
               </w:rPr>
             </w:pPr>
             <w:r>
-              <w:t xml:space="preserve">Tel: +40 (21) 311 83 36</w:t>
+              <w:t xml:space="preserve">Tel: +40 (264) 415 120</w:t>
             </w:r>
           </w:p>
           <w:p>
@@ -198,7 +198,7 @@
               </w:rPr>
             </w:pPr>
             <w:r>
-              <w:t xml:space="preserve">Fax: +40 (21) 315 41 77 </w:t>
+              <w:t xml:space="preserve">Fax: +40 (264) 415 121</w:t>
             </w:r>
           </w:p>
           <w:p>
@@ -206,7 +206,7 @@
               <w:pStyle w:val="Mihai"/>
             </w:pPr>
             <w:r>
-              <w:t xml:space="preserve">Mobil: +40 (730) 066 955</w:t>
+              <w:t xml:space="preserve">Mobil: +40 (721) 367 234</w:t>
             </w:r>
           </w:p>
           <w:p>
@@ -223,7 +223,7 @@
               <w:rPr>
                 <w:rStyle w:val="Hyperlink"/>
               </w:rPr>
-              <w:t>sorin.putineanu@electroalfa.ro</w:t>
+              <w:t>anamaria.costin@electrogrup.ro</w:t>
             </w:r>
           </w:p>
           <w:p>
@@ -1120,7 +1120,7 @@
     </w:p>
     <w:p>
       <w:r>
-        <w:t>Această ofertă, conţinutul acesteia şi orice documentaţie sau ataşamente transmise împreună cu aceasta sunt destinate exclusiv pentru  „Emon Electric S.A.” şi sunt strict confidenţiale. Vă rugăm să observaţi faptul că dezvăluirea acestor informaţii ar prejudicia grav interesele noastre legale cu privire la secrete comerciale şi proprietatea intelectuală.</w:t>
+        <w:t>Această ofertă, conţinutul acesteia şi orice documentaţie sau ataşamente transmise împreună cu aceasta sunt destinate exclusiv pentru  „Electrogrup S.A.” şi sunt strict confidenţiale. Vă rugăm să observaţi faptul că dezvăluirea acestor informaţii ar prejudicia grav interesele noastre legale cu privire la secrete comerciale şi proprietatea intelectuală.</w:t>
       </w:r>
     </w:p>
     <w:p>
@@ -1154,7 +1154,7 @@
           <w:left w:w="0" w:type="dxa"/>
           <w:right w:w="0" w:type="dxa"/>
         </w:tblCellMar>
-        <w:tblLook w:val="0000" w:firstRow="0" w:lastRow="0" w:firstColumn="0" w:lastColumn="0" w:noHBand="0" w:noVBand="0"/>
+        <w:tblLook w:val="0000"/>
       </w:tblPr>
       <w:tblGrid>
         <w:gridCol w:w="4100"/>
@@ -1379,7 +1379,7 @@
 </file>
 
 <file path=word/endnotes.xml><?xml version="1.0" encoding="utf-8"?>
-<w:endnotes xmlns:wpc="http://schemas.microsoft.com/office/word/2010/wordprocessingCanvas" xmlns:mc="http://schemas.openxmlformats.org/markup-compatibility/2006" xmlns:o="urn:schemas-microsoft-com:office:office" xmlns:r="http://schemas.openxmlformats.org/officeDocument/2006/relationships" xmlns:m="http://schemas.openxmlformats.org/officeDocument/2006/math" xmlns:v="urn:schemas-microsoft-com:vml" xmlns:wp14="http://schemas.microsoft.com/office/word/2010/wordprocessingDrawing" xmlns:wp="http://schemas.openxmlformats.org/drawingml/2006/wordprocessingDrawing" xmlns:w10="urn:schemas-microsoft-com:office:word" xmlns:w="http://schemas.openxmlformats.org/wordprocessingml/2006/main" xmlns:w14="http://schemas.microsoft.com/office/word/2010/wordml" xmlns:w15="http://schemas.microsoft.com/office/word/2012/wordml" xmlns:wpg="http://schemas.microsoft.com/office/word/2010/wordprocessingGroup" xmlns:wpi="http://schemas.microsoft.com/office/word/2010/wordprocessingInk" xmlns:wne="http://schemas.microsoft.com/office/word/2006/wordml" xmlns:wps="http://schemas.microsoft.com/office/word/2010/wordprocessingShape" mc:Ignorable="w14 w15 wp14">
+<w:endnotes xmlns:ve="http://schemas.openxmlformats.org/markup-compatibility/2006" xmlns:o="urn:schemas-microsoft-com:office:office" xmlns:r="http://schemas.openxmlformats.org/officeDocument/2006/relationships" xmlns:m="http://schemas.openxmlformats.org/officeDocument/2006/math" xmlns:v="urn:schemas-microsoft-com:vml" xmlns:wp="http://schemas.openxmlformats.org/drawingml/2006/wordprocessingDrawing" xmlns:w10="urn:schemas-microsoft-com:office:word" xmlns:w="http://schemas.openxmlformats.org/wordprocessingml/2006/main" xmlns:wne="http://schemas.microsoft.com/office/word/2006/wordml">
   <w:endnote w:type="separator" w:id="-1">
     <w:p>
       <w:r>
@@ -1398,7 +1398,7 @@
 </file>
 
 <file path=word/footer1.xml><?xml version="1.0" encoding="utf-8"?>
-<w:ftr xmlns:wpc="http://schemas.microsoft.com/office/word/2010/wordprocessingCanvas" xmlns:mc="http://schemas.openxmlformats.org/markup-compatibility/2006" xmlns:o="urn:schemas-microsoft-com:office:office" xmlns:r="http://schemas.openxmlformats.org/officeDocument/2006/relationships" xmlns:m="http://schemas.openxmlformats.org/officeDocument/2006/math" xmlns:v="urn:schemas-microsoft-com:vml" xmlns:wp14="http://schemas.microsoft.com/office/word/2010/wordprocessingDrawing" xmlns:wp="http://schemas.openxmlformats.org/drawingml/2006/wordprocessingDrawing" xmlns:w10="urn:schemas-microsoft-com:office:word" xmlns:w="http://schemas.openxmlformats.org/wordprocessingml/2006/main" xmlns:w14="http://schemas.microsoft.com/office/word/2010/wordml" xmlns:w15="http://schemas.microsoft.com/office/word/2012/wordml" xmlns:wpg="http://schemas.microsoft.com/office/word/2010/wordprocessingGroup" xmlns:wpi="http://schemas.microsoft.com/office/word/2010/wordprocessingInk" xmlns:wne="http://schemas.microsoft.com/office/word/2006/wordml" xmlns:wps="http://schemas.microsoft.com/office/word/2010/wordprocessingShape" mc:Ignorable="w14 w15 wp14">
+<w:ftr xmlns:ve="http://schemas.openxmlformats.org/markup-compatibility/2006" xmlns:o="urn:schemas-microsoft-com:office:office" xmlns:r="http://schemas.openxmlformats.org/officeDocument/2006/relationships" xmlns:m="http://schemas.openxmlformats.org/officeDocument/2006/math" xmlns:v="urn:schemas-microsoft-com:vml" xmlns:wp="http://schemas.openxmlformats.org/drawingml/2006/wordprocessingDrawing" xmlns:w10="urn:schemas-microsoft-com:office:word" xmlns:w="http://schemas.openxmlformats.org/wordprocessingml/2006/main" xmlns:wne="http://schemas.microsoft.com/office/word/2006/wordml">
   <w:tbl>
     <w:tblPr>
       <w:tblW w:w="10206" w:type="dxa"/>
@@ -1407,7 +1407,7 @@
         <w:left w:w="0" w:type="dxa"/>
         <w:right w:w="0" w:type="dxa"/>
       </w:tblCellMar>
-      <w:tblLook w:val="0000" w:firstRow="0" w:lastRow="0" w:firstColumn="0" w:lastColumn="0" w:noHBand="0" w:noVBand="0"/>
+      <w:tblLook w:val="0000"/>
     </w:tblPr>
     <w:tblGrid>
       <w:gridCol w:w="5386"/>
@@ -1702,7 +1702,7 @@
       <w:fldChar w:fldCharType="separate"/>
     </w:r>
     <w:r>
-      <w:t>3</w:t>
+      <w:t>1</w:t>
     </w:r>
     <w:r>
       <w:fldChar w:fldCharType="end"/>
@@ -1712,7 +1712,7 @@
 </file>
 
 <file path=word/footnotes.xml><?xml version="1.0" encoding="utf-8"?>
-<w:footnotes xmlns:wpc="http://schemas.microsoft.com/office/word/2010/wordprocessingCanvas" xmlns:mc="http://schemas.openxmlformats.org/markup-compatibility/2006" xmlns:o="urn:schemas-microsoft-com:office:office" xmlns:r="http://schemas.openxmlformats.org/officeDocument/2006/relationships" xmlns:m="http://schemas.openxmlformats.org/officeDocument/2006/math" xmlns:v="urn:schemas-microsoft-com:vml" xmlns:wp14="http://schemas.microsoft.com/office/word/2010/wordprocessingDrawing" xmlns:wp="http://schemas.openxmlformats.org/drawingml/2006/wordprocessingDrawing" xmlns:w10="urn:schemas-microsoft-com:office:word" xmlns:w="http://schemas.openxmlformats.org/wordprocessingml/2006/main" xmlns:w14="http://schemas.microsoft.com/office/word/2010/wordml" xmlns:w15="http://schemas.microsoft.com/office/word/2012/wordml" xmlns:wpg="http://schemas.microsoft.com/office/word/2010/wordprocessingGroup" xmlns:wpi="http://schemas.microsoft.com/office/word/2010/wordprocessingInk" xmlns:wne="http://schemas.microsoft.com/office/word/2006/wordml" xmlns:wps="http://schemas.microsoft.com/office/word/2010/wordprocessingShape" mc:Ignorable="w14 w15 wp14">
+<w:footnotes xmlns:ve="http://schemas.openxmlformats.org/markup-compatibility/2006" xmlns:o="urn:schemas-microsoft-com:office:office" xmlns:r="http://schemas.openxmlformats.org/officeDocument/2006/relationships" xmlns:m="http://schemas.openxmlformats.org/officeDocument/2006/math" xmlns:v="urn:schemas-microsoft-com:vml" xmlns:wp="http://schemas.openxmlformats.org/drawingml/2006/wordprocessingDrawing" xmlns:w10="urn:schemas-microsoft-com:office:word" xmlns:w="http://schemas.openxmlformats.org/wordprocessingml/2006/main" xmlns:wne="http://schemas.microsoft.com/office/word/2006/wordml">
   <w:footnote w:type="separator" w:id="-1">
     <w:p>
       <w:r>
@@ -1731,7 +1731,7 @@
 </file>
 
 <file path=word/numbering.xml><?xml version="1.0" encoding="utf-8"?>
-<w:numbering xmlns:wpc="http://schemas.microsoft.com/office/word/2010/wordprocessingCanvas" xmlns:mc="http://schemas.openxmlformats.org/markup-compatibility/2006" xmlns:o="urn:schemas-microsoft-com:office:office" xmlns:r="http://schemas.openxmlformats.org/officeDocument/2006/relationships" xmlns:m="http://schemas.openxmlformats.org/officeDocument/2006/math" xmlns:v="urn:schemas-microsoft-com:vml" xmlns:wp14="http://schemas.microsoft.com/office/word/2010/wordprocessingDrawing" xmlns:wp="http://schemas.openxmlformats.org/drawingml/2006/wordprocessingDrawing" xmlns:w10="urn:schemas-microsoft-com:office:word" xmlns:w="http://schemas.openxmlformats.org/wordprocessingml/2006/main" xmlns:w14="http://schemas.microsoft.com/office/word/2010/wordml" xmlns:w15="http://schemas.microsoft.com/office/word/2012/wordml" xmlns:wpg="http://schemas.microsoft.com/office/word/2010/wordprocessingGroup" xmlns:wpi="http://schemas.microsoft.com/office/word/2010/wordprocessingInk" xmlns:wne="http://schemas.microsoft.com/office/word/2006/wordml" xmlns:wps="http://schemas.microsoft.com/office/word/2010/wordprocessingShape" mc:Ignorable="w14 w15 wp14">
+<w:numbering xmlns:ve="http://schemas.openxmlformats.org/markup-compatibility/2006" xmlns:o="urn:schemas-microsoft-com:office:office" xmlns:r="http://schemas.openxmlformats.org/officeDocument/2006/relationships" xmlns:m="http://schemas.openxmlformats.org/officeDocument/2006/math" xmlns:v="urn:schemas-microsoft-com:vml" xmlns:wp="http://schemas.openxmlformats.org/drawingml/2006/wordprocessingDrawing" xmlns:w10="urn:schemas-microsoft-com:office:word" xmlns:w="http://schemas.openxmlformats.org/wordprocessingml/2006/main" xmlns:wne="http://schemas.microsoft.com/office/word/2006/wordml">
   <w:abstractNum w:abstractNumId="0">
     <w:nsid w:val="03421935"/>
     <w:multiLevelType w:val="hybridMultilevel"/>
@@ -3707,7 +3707,7 @@
 </file>
 
 <file path=word/styles.xml><?xml version="1.0" encoding="utf-8"?>
-<w:styles xmlns:mc="http://schemas.openxmlformats.org/markup-compatibility/2006" xmlns:r="http://schemas.openxmlformats.org/officeDocument/2006/relationships" xmlns:w="http://schemas.openxmlformats.org/wordprocessingml/2006/main" xmlns:w14="http://schemas.microsoft.com/office/word/2010/wordml" xmlns:w15="http://schemas.microsoft.com/office/word/2012/wordml" mc:Ignorable="w14 w15">
+<w:styles xmlns:r="http://schemas.openxmlformats.org/officeDocument/2006/relationships" xmlns:w="http://schemas.openxmlformats.org/wordprocessingml/2006/main">
   <w:docDefaults>
     <w:rPrDefault>
       <w:rPr>
@@ -3717,370 +3717,140 @@
     </w:rPrDefault>
     <w:pPrDefault/>
   </w:docDefaults>
-  <w:latentStyles w:defLockedState="0" w:defUIPriority="0" w:defSemiHidden="0" w:defUnhideWhenUsed="0" w:defQFormat="0" w:count="371">
-    <w:lsdException w:name="Normal" w:qFormat="1"/>
-    <w:lsdException w:name="heading 1" w:qFormat="1"/>
-    <w:lsdException w:name="heading 2" w:qFormat="1"/>
-    <w:lsdException w:name="heading 3" w:qFormat="1"/>
-    <w:lsdException w:name="heading 4" w:semiHidden="1" w:unhideWhenUsed="1" w:qFormat="1"/>
-    <w:lsdException w:name="heading 5" w:qFormat="1"/>
-    <w:lsdException w:name="heading 6" w:semiHidden="1" w:unhideWhenUsed="1" w:qFormat="1"/>
-    <w:lsdException w:name="heading 7" w:semiHidden="1" w:unhideWhenUsed="1" w:qFormat="1"/>
-    <w:lsdException w:name="heading 8" w:semiHidden="1" w:unhideWhenUsed="1" w:qFormat="1"/>
-    <w:lsdException w:name="heading 9" w:semiHidden="1" w:unhideWhenUsed="1" w:qFormat="1"/>
-    <w:lsdException w:name="index 1" w:semiHidden="1" w:unhideWhenUsed="1"/>
-    <w:lsdException w:name="index 2" w:semiHidden="1" w:unhideWhenUsed="1"/>
-    <w:lsdException w:name="index 3" w:semiHidden="1" w:unhideWhenUsed="1"/>
-    <w:lsdException w:name="index 4" w:semiHidden="1" w:unhideWhenUsed="1"/>
-    <w:lsdException w:name="index 5" w:semiHidden="1" w:unhideWhenUsed="1"/>
-    <w:lsdException w:name="index 6" w:semiHidden="1" w:unhideWhenUsed="1"/>
-    <w:lsdException w:name="index 7" w:semiHidden="1" w:unhideWhenUsed="1"/>
-    <w:lsdException w:name="index 8" w:semiHidden="1" w:unhideWhenUsed="1"/>
-    <w:lsdException w:name="index 9" w:semiHidden="1" w:unhideWhenUsed="1"/>
-    <w:lsdException w:name="toc 1" w:semiHidden="1" w:unhideWhenUsed="1"/>
-    <w:lsdException w:name="toc 2" w:semiHidden="1" w:unhideWhenUsed="1"/>
-    <w:lsdException w:name="toc 3" w:semiHidden="1" w:unhideWhenUsed="1"/>
-    <w:lsdException w:name="toc 4" w:semiHidden="1" w:unhideWhenUsed="1"/>
-    <w:lsdException w:name="toc 5" w:semiHidden="1" w:unhideWhenUsed="1"/>
-    <w:lsdException w:name="toc 6" w:semiHidden="1" w:unhideWhenUsed="1"/>
-    <w:lsdException w:name="toc 7" w:semiHidden="1" w:unhideWhenUsed="1"/>
-    <w:lsdException w:name="toc 8" w:semiHidden="1" w:unhideWhenUsed="1"/>
-    <w:lsdException w:name="toc 9" w:semiHidden="1" w:unhideWhenUsed="1"/>
-    <w:lsdException w:name="Normal Indent" w:semiHidden="1" w:unhideWhenUsed="1"/>
-    <w:lsdException w:name="footnote text" w:semiHidden="1" w:unhideWhenUsed="1"/>
-    <w:lsdException w:name="annotation text" w:semiHidden="1" w:unhideWhenUsed="1"/>
-    <w:lsdException w:name="header" w:semiHidden="1" w:unhideWhenUsed="1"/>
-    <w:lsdException w:name="footer" w:semiHidden="1" w:unhideWhenUsed="1"/>
-    <w:lsdException w:name="index heading" w:semiHidden="1" w:unhideWhenUsed="1"/>
-    <w:lsdException w:name="caption" w:semiHidden="1" w:unhideWhenUsed="1" w:qFormat="1"/>
-    <w:lsdException w:name="table of figures" w:semiHidden="1" w:unhideWhenUsed="1"/>
-    <w:lsdException w:name="envelope address" w:semiHidden="1" w:unhideWhenUsed="1"/>
-    <w:lsdException w:name="envelope return" w:semiHidden="1" w:unhideWhenUsed="1"/>
-    <w:lsdException w:name="footnote reference" w:semiHidden="1" w:unhideWhenUsed="1"/>
-    <w:lsdException w:name="annotation reference" w:semiHidden="1" w:unhideWhenUsed="1"/>
-    <w:lsdException w:name="line number" w:semiHidden="1" w:unhideWhenUsed="1"/>
-    <w:lsdException w:name="page number" w:semiHidden="1" w:unhideWhenUsed="1"/>
-    <w:lsdException w:name="endnote reference" w:semiHidden="1" w:unhideWhenUsed="1"/>
-    <w:lsdException w:name="endnote text" w:semiHidden="1" w:unhideWhenUsed="1"/>
-    <w:lsdException w:name="table of authorities" w:semiHidden="1" w:unhideWhenUsed="1"/>
-    <w:lsdException w:name="macro" w:semiHidden="1" w:unhideWhenUsed="1"/>
-    <w:lsdException w:name="toa heading" w:semiHidden="1" w:unhideWhenUsed="1"/>
-    <w:lsdException w:name="List" w:semiHidden="1" w:unhideWhenUsed="1"/>
-    <w:lsdException w:name="List Bullet" w:semiHidden="1" w:unhideWhenUsed="1"/>
-    <w:lsdException w:name="List 2" w:semiHidden="1" w:unhideWhenUsed="1"/>
-    <w:lsdException w:name="List 3" w:semiHidden="1" w:unhideWhenUsed="1"/>
-    <w:lsdException w:name="List Bullet 2" w:semiHidden="1" w:unhideWhenUsed="1"/>
-    <w:lsdException w:name="List Bullet 3" w:semiHidden="1" w:unhideWhenUsed="1"/>
-    <w:lsdException w:name="List Bullet 4" w:semiHidden="1" w:unhideWhenUsed="1"/>
-    <w:lsdException w:name="List Bullet 5" w:semiHidden="1" w:unhideWhenUsed="1"/>
-    <w:lsdException w:name="List Number 2" w:semiHidden="1" w:unhideWhenUsed="1"/>
-    <w:lsdException w:name="List Number 3" w:semiHidden="1" w:unhideWhenUsed="1"/>
-    <w:lsdException w:name="List Number 4" w:semiHidden="1" w:unhideWhenUsed="1"/>
-    <w:lsdException w:name="List Number 5" w:semiHidden="1" w:unhideWhenUsed="1"/>
-    <w:lsdException w:name="Title" w:qFormat="1"/>
-    <w:lsdException w:name="Closing" w:semiHidden="1" w:unhideWhenUsed="1"/>
-    <w:lsdException w:name="Signature" w:semiHidden="1" w:unhideWhenUsed="1"/>
-    <w:lsdException w:name="Default Paragraph Font" w:semiHidden="1" w:unhideWhenUsed="1"/>
-    <w:lsdException w:name="Body Text" w:semiHidden="1" w:unhideWhenUsed="1"/>
-    <w:lsdException w:name="Body Text Indent" w:semiHidden="1" w:unhideWhenUsed="1"/>
-    <w:lsdException w:name="List Continue" w:semiHidden="1" w:unhideWhenUsed="1"/>
-    <w:lsdException w:name="List Continue 2" w:semiHidden="1" w:unhideWhenUsed="1"/>
-    <w:lsdException w:name="List Continue 3" w:semiHidden="1" w:unhideWhenUsed="1"/>
-    <w:lsdException w:name="List Continue 4" w:semiHidden="1" w:unhideWhenUsed="1"/>
-    <w:lsdException w:name="List Continue 5" w:semiHidden="1" w:unhideWhenUsed="1"/>
-    <w:lsdException w:name="Message Header" w:semiHidden="1" w:unhideWhenUsed="1"/>
-    <w:lsdException w:name="Subtitle" w:qFormat="1"/>
-    <w:lsdException w:name="Body Text First Indent 2" w:semiHidden="1" w:unhideWhenUsed="1"/>
-    <w:lsdException w:name="Note Heading" w:semiHidden="1" w:unhideWhenUsed="1"/>
-    <w:lsdException w:name="Body Text 2" w:semiHidden="1" w:unhideWhenUsed="1"/>
-    <w:lsdException w:name="Body Text 3" w:semiHidden="1" w:unhideWhenUsed="1"/>
-    <w:lsdException w:name="Body Text Indent 2" w:semiHidden="1" w:unhideWhenUsed="1"/>
-    <w:lsdException w:name="Body Text Indent 3" w:semiHidden="1" w:unhideWhenUsed="1"/>
-    <w:lsdException w:name="Block Text" w:semiHidden="1" w:unhideWhenUsed="1"/>
-    <w:lsdException w:name="Hyperlink" w:semiHidden="1" w:unhideWhenUsed="1"/>
-    <w:lsdException w:name="FollowedHyperlink" w:semiHidden="1" w:unhideWhenUsed="1"/>
-    <w:lsdException w:name="Strong" w:qFormat="1"/>
-    <w:lsdException w:name="Document Map" w:semiHidden="1" w:unhideWhenUsed="1"/>
-    <w:lsdException w:name="Plain Text" w:semiHidden="1" w:unhideWhenUsed="1"/>
-    <w:lsdException w:name="E-mail Signature" w:semiHidden="1" w:unhideWhenUsed="1"/>
-    <w:lsdException w:name="HTML Top of Form" w:semiHidden="1" w:unhideWhenUsed="1"/>
-    <w:lsdException w:name="HTML Bottom of Form" w:semiHidden="1" w:unhideWhenUsed="1"/>
-    <w:lsdException w:name="Normal (Web)" w:semiHidden="1" w:unhideWhenUsed="1"/>
-    <w:lsdException w:name="HTML Acronym" w:semiHidden="1" w:unhideWhenUsed="1"/>
-    <w:lsdException w:name="HTML Address" w:semiHidden="1" w:unhideWhenUsed="1"/>
-    <w:lsdException w:name="HTML Cite" w:semiHidden="1" w:unhideWhenUsed="1"/>
-    <w:lsdException w:name="HTML Code" w:semiHidden="1" w:unhideWhenUsed="1"/>
-    <w:lsdException w:name="HTML Definition" w:semiHidden="1" w:unhideWhenUsed="1"/>
-    <w:lsdException w:name="HTML Keyboard" w:semiHidden="1" w:unhideWhenUsed="1"/>
-    <w:lsdException w:name="HTML Preformatted" w:semiHidden="1" w:unhideWhenUsed="1"/>
-    <w:lsdException w:name="HTML Sample" w:semiHidden="1" w:unhideWhenUsed="1"/>
-    <w:lsdException w:name="HTML Typewriter" w:semiHidden="1" w:unhideWhenUsed="1"/>
-    <w:lsdException w:name="HTML Variable" w:semiHidden="1" w:unhideWhenUsed="1"/>
-    <w:lsdException w:name="Normal Table" w:semiHidden="1" w:unhideWhenUsed="1"/>
-    <w:lsdException w:name="annotation subject" w:semiHidden="1" w:unhideWhenUsed="1"/>
-    <w:lsdException w:name="No List" w:semiHidden="1" w:unhideWhenUsed="1"/>
-    <w:lsdException w:name="Outline List 1" w:semiHidden="1" w:unhideWhenUsed="1"/>
-    <w:lsdException w:name="Outline List 2" w:semiHidden="1" w:unhideWhenUsed="1"/>
-    <w:lsdException w:name="Outline List 3" w:semiHidden="1" w:unhideWhenUsed="1"/>
-    <w:lsdException w:name="Table Simple 1" w:semiHidden="1" w:unhideWhenUsed="1"/>
-    <w:lsdException w:name="Table Simple 2" w:semiHidden="1" w:unhideWhenUsed="1"/>
-    <w:lsdException w:name="Table Simple 3" w:semiHidden="1" w:unhideWhenUsed="1"/>
-    <w:lsdException w:name="Table Classic 1" w:semiHidden="1" w:unhideWhenUsed="1"/>
-    <w:lsdException w:name="Table Classic 2" w:semiHidden="1" w:unhideWhenUsed="1"/>
-    <w:lsdException w:name="Table Classic 3" w:semiHidden="1" w:unhideWhenUsed="1"/>
-    <w:lsdException w:name="Table Classic 4" w:semiHidden="1" w:unhideWhenUsed="1"/>
-    <w:lsdException w:name="Table Colorful 1" w:semiHidden="1" w:unhideWhenUsed="1"/>
-    <w:lsdException w:name="Table Colorful 2" w:semiHidden="1" w:unhideWhenUsed="1"/>
-    <w:lsdException w:name="Table Colorful 3" w:semiHidden="1" w:unhideWhenUsed="1"/>
-    <w:lsdException w:name="Table Columns 1" w:semiHidden="1" w:unhideWhenUsed="1"/>
-    <w:lsdException w:name="Table Columns 2" w:semiHidden="1" w:unhideWhenUsed="1"/>
-    <w:lsdException w:name="Table Columns 3" w:semiHidden="1" w:unhideWhenUsed="1"/>
-    <w:lsdException w:name="Table Columns 4" w:semiHidden="1" w:unhideWhenUsed="1"/>
-    <w:lsdException w:name="Table Columns 5" w:semiHidden="1" w:unhideWhenUsed="1"/>
-    <w:lsdException w:name="Table Grid 1" w:semiHidden="1" w:unhideWhenUsed="1"/>
-    <w:lsdException w:name="Table Grid 2" w:semiHidden="1" w:unhideWhenUsed="1"/>
-    <w:lsdException w:name="Table Grid 3" w:semiHidden="1" w:unhideWhenUsed="1"/>
-    <w:lsdException w:name="Table Grid 4" w:semiHidden="1" w:unhideWhenUsed="1"/>
-    <w:lsdException w:name="Table Grid 5" w:semiHidden="1" w:unhideWhenUsed="1"/>
-    <w:lsdException w:name="Table Grid 6" w:semiHidden="1" w:unhideWhenUsed="1"/>
-    <w:lsdException w:name="Table Grid 7" w:semiHidden="1" w:unhideWhenUsed="1"/>
-    <w:lsdException w:name="Table Grid 8" w:semiHidden="1" w:unhideWhenUsed="1"/>
-    <w:lsdException w:name="Table List 1" w:semiHidden="1" w:unhideWhenUsed="1"/>
-    <w:lsdException w:name="Table List 2" w:semiHidden="1" w:unhideWhenUsed="1"/>
-    <w:lsdException w:name="Table List 3" w:semiHidden="1" w:unhideWhenUsed="1"/>
-    <w:lsdException w:name="Table List 4" w:semiHidden="1" w:unhideWhenUsed="1"/>
-    <w:lsdException w:name="Table List 5" w:semiHidden="1" w:unhideWhenUsed="1"/>
-    <w:lsdException w:name="Table List 6" w:semiHidden="1" w:unhideWhenUsed="1"/>
-    <w:lsdException w:name="Table List 7" w:semiHidden="1" w:unhideWhenUsed="1"/>
-    <w:lsdException w:name="Table List 8" w:semiHidden="1" w:unhideWhenUsed="1"/>
-    <w:lsdException w:name="Table 3D effects 1" w:semiHidden="1" w:unhideWhenUsed="1"/>
-    <w:lsdException w:name="Table 3D effects 2" w:semiHidden="1" w:unhideWhenUsed="1"/>
-    <w:lsdException w:name="Table 3D effects 3" w:semiHidden="1" w:unhideWhenUsed="1"/>
-    <w:lsdException w:name="Table Contemporary" w:semiHidden="1" w:unhideWhenUsed="1"/>
-    <w:lsdException w:name="Table Elegant" w:semiHidden="1" w:unhideWhenUsed="1"/>
-    <w:lsdException w:name="Table Professional" w:semiHidden="1" w:unhideWhenUsed="1"/>
-    <w:lsdException w:name="Table Subtle 1" w:semiHidden="1" w:unhideWhenUsed="1"/>
-    <w:lsdException w:name="Table Subtle 2" w:semiHidden="1" w:unhideWhenUsed="1"/>
-    <w:lsdException w:name="Table Web 1" w:semiHidden="1" w:unhideWhenUsed="1"/>
-    <w:lsdException w:name="Table Web 2" w:semiHidden="1" w:unhideWhenUsed="1"/>
-    <w:lsdException w:name="Table Web 3" w:semiHidden="1" w:unhideWhenUsed="1"/>
-    <w:lsdException w:name="Balloon Text" w:semiHidden="1" w:unhideWhenUsed="1"/>
-    <w:lsdException w:name="Table Theme" w:semiHidden="1" w:unhideWhenUsed="1"/>
-    <w:lsdException w:name="Placeholder Text" w:semiHidden="1" w:uiPriority="99"/>
-    <w:lsdException w:name="No Spacing" w:uiPriority="1" w:qFormat="1"/>
-    <w:lsdException w:name="Light Shading" w:uiPriority="60"/>
-    <w:lsdException w:name="Light List" w:uiPriority="61"/>
-    <w:lsdException w:name="Light Grid" w:uiPriority="62"/>
-    <w:lsdException w:name="Medium Shading 1" w:uiPriority="63"/>
-    <w:lsdException w:name="Medium Shading 2" w:uiPriority="64"/>
-    <w:lsdException w:name="Medium List 1" w:uiPriority="65"/>
-    <w:lsdException w:name="Medium List 2" w:uiPriority="66"/>
-    <w:lsdException w:name="Medium Grid 1" w:uiPriority="67"/>
-    <w:lsdException w:name="Medium Grid 2" w:uiPriority="68"/>
-    <w:lsdException w:name="Medium Grid 3" w:uiPriority="69"/>
-    <w:lsdException w:name="Dark List" w:uiPriority="70"/>
-    <w:lsdException w:name="Colorful Shading" w:uiPriority="71"/>
-    <w:lsdException w:name="Colorful List" w:uiPriority="72"/>
-    <w:lsdException w:name="Colorful Grid" w:uiPriority="73"/>
-    <w:lsdException w:name="Light Shading Accent 1" w:uiPriority="60"/>
-    <w:lsdException w:name="Light List Accent 1" w:uiPriority="61"/>
-    <w:lsdException w:name="Light Grid Accent 1" w:uiPriority="62"/>
-    <w:lsdException w:name="Medium Shading 1 Accent 1" w:uiPriority="63"/>
-    <w:lsdException w:name="Medium Shading 2 Accent 1" w:uiPriority="64"/>
-    <w:lsdException w:name="Medium List 1 Accent 1" w:uiPriority="65"/>
-    <w:lsdException w:name="Revision" w:semiHidden="1" w:uiPriority="99"/>
-    <w:lsdException w:name="List Paragraph" w:uiPriority="34" w:qFormat="1"/>
-    <w:lsdException w:name="Quote" w:uiPriority="29" w:qFormat="1"/>
-    <w:lsdException w:name="Intense Quote" w:uiPriority="30" w:qFormat="1"/>
-    <w:lsdException w:name="Medium List 2 Accent 1" w:uiPriority="66"/>
-    <w:lsdException w:name="Medium Grid 1 Accent 1" w:uiPriority="67"/>
-    <w:lsdException w:name="Medium Grid 2 Accent 1" w:uiPriority="68"/>
-    <w:lsdException w:name="Medium Grid 3 Accent 1" w:uiPriority="69"/>
-    <w:lsdException w:name="Dark List Accent 1" w:uiPriority="70"/>
-    <w:lsdException w:name="Colorful Shading Accent 1" w:uiPriority="71"/>
-    <w:lsdException w:name="Colorful List Accent 1" w:uiPriority="72"/>
-    <w:lsdException w:name="Colorful Grid Accent 1" w:uiPriority="73"/>
-    <w:lsdException w:name="Light Shading Accent 2" w:uiPriority="60"/>
-    <w:lsdException w:name="Light List Accent 2" w:uiPriority="61"/>
-    <w:lsdException w:name="Light Grid Accent 2" w:uiPriority="62"/>
-    <w:lsdException w:name="Medium Shading 1 Accent 2" w:uiPriority="63"/>
-    <w:lsdException w:name="Medium Shading 2 Accent 2" w:uiPriority="64"/>
-    <w:lsdException w:name="Medium List 1 Accent 2" w:uiPriority="65"/>
-    <w:lsdException w:name="Medium List 2 Accent 2" w:uiPriority="66"/>
-    <w:lsdException w:name="Medium Grid 1 Accent 2" w:uiPriority="67"/>
-    <w:lsdException w:name="Medium Grid 2 Accent 2" w:uiPriority="68"/>
-    <w:lsdException w:name="Medium Grid 3 Accent 2" w:uiPriority="69"/>
-    <w:lsdException w:name="Dark List Accent 2" w:uiPriority="70"/>
-    <w:lsdException w:name="Colorful Shading Accent 2" w:uiPriority="71"/>
-    <w:lsdException w:name="Colorful List Accent 2" w:uiPriority="72"/>
-    <w:lsdException w:name="Colorful Grid Accent 2" w:uiPriority="73"/>
-    <w:lsdException w:name="Light Shading Accent 3" w:uiPriority="60"/>
-    <w:lsdException w:name="Light List Accent 3" w:uiPriority="61"/>
-    <w:lsdException w:name="Light Grid Accent 3" w:uiPriority="62"/>
-    <w:lsdException w:name="Medium Shading 1 Accent 3" w:uiPriority="63"/>
-    <w:lsdException w:name="Medium Shading 2 Accent 3" w:uiPriority="64"/>
-    <w:lsdException w:name="Medium List 1 Accent 3" w:uiPriority="65"/>
-    <w:lsdException w:name="Medium List 2 Accent 3" w:uiPriority="66"/>
-    <w:lsdException w:name="Medium Grid 1 Accent 3" w:uiPriority="67"/>
-    <w:lsdException w:name="Medium Grid 2 Accent 3" w:uiPriority="68"/>
-    <w:lsdException w:name="Medium Grid 3 Accent 3" w:uiPriority="69"/>
-    <w:lsdException w:name="Dark List Accent 3" w:uiPriority="70"/>
-    <w:lsdException w:name="Colorful Shading Accent 3" w:uiPriority="71"/>
-    <w:lsdException w:name="Colorful List Accent 3" w:uiPriority="72"/>
-    <w:lsdException w:name="Colorful Grid Accent 3" w:uiPriority="73"/>
-    <w:lsdException w:name="Light Shading Accent 4" w:uiPriority="60"/>
-    <w:lsdException w:name="Light List Accent 4" w:uiPriority="61"/>
-    <w:lsdException w:name="Light Grid Accent 4" w:uiPriority="62"/>
-    <w:lsdException w:name="Medium Shading 1 Accent 4" w:uiPriority="63"/>
-    <w:lsdException w:name="Medium Shading 2 Accent 4" w:uiPriority="64"/>
-    <w:lsdException w:name="Medium List 1 Accent 4" w:uiPriority="65"/>
-    <w:lsdException w:name="Medium List 2 Accent 4" w:uiPriority="66"/>
-    <w:lsdException w:name="Medium Grid 1 Accent 4" w:uiPriority="67"/>
-    <w:lsdException w:name="Medium Grid 2 Accent 4" w:uiPriority="68"/>
-    <w:lsdException w:name="Medium Grid 3 Accent 4" w:uiPriority="69"/>
-    <w:lsdException w:name="Dark List Accent 4" w:uiPriority="70"/>
-    <w:lsdException w:name="Colorful Shading Accent 4" w:uiPriority="71"/>
-    <w:lsdException w:name="Colorful List Accent 4" w:uiPriority="72"/>
-    <w:lsdException w:name="Colorful Grid Accent 4" w:uiPriority="73"/>
-    <w:lsdException w:name="Light Shading Accent 5" w:uiPriority="60"/>
-    <w:lsdException w:name="Light List Accent 5" w:uiPriority="61"/>
-    <w:lsdException w:name="Light Grid Accent 5" w:uiPriority="62"/>
-    <w:lsdException w:name="Medium Shading 1 Accent 5" w:uiPriority="63"/>
-    <w:lsdException w:name="Medium Shading 2 Accent 5" w:uiPriority="64"/>
-    <w:lsdException w:name="Medium List 1 Accent 5" w:uiPriority="65"/>
-    <w:lsdException w:name="Medium List 2 Accent 5" w:uiPriority="66"/>
-    <w:lsdException w:name="Medium Grid 1 Accent 5" w:uiPriority="67"/>
-    <w:lsdException w:name="Medium Grid 2 Accent 5" w:uiPriority="68"/>
-    <w:lsdException w:name="Medium Grid 3 Accent 5" w:uiPriority="69"/>
-    <w:lsdException w:name="Dark List Accent 5" w:uiPriority="70"/>
-    <w:lsdException w:name="Colorful Shading Accent 5" w:uiPriority="71"/>
-    <w:lsdException w:name="Colorful List Accent 5" w:uiPriority="72"/>
-    <w:lsdException w:name="Colorful Grid Accent 5" w:uiPriority="73"/>
-    <w:lsdException w:name="Light Shading Accent 6" w:uiPriority="60"/>
-    <w:lsdException w:name="Light List Accent 6" w:uiPriority="61"/>
-    <w:lsdException w:name="Light Grid Accent 6" w:uiPriority="62"/>
-    <w:lsdException w:name="Medium Shading 1 Accent 6" w:uiPriority="63"/>
-    <w:lsdException w:name="Medium Shading 2 Accent 6" w:uiPriority="64"/>
-    <w:lsdException w:name="Medium List 1 Accent 6" w:uiPriority="65"/>
-    <w:lsdException w:name="Medium List 2 Accent 6" w:uiPriority="66"/>
-    <w:lsdException w:name="Medium Grid 1 Accent 6" w:uiPriority="67"/>
-    <w:lsdException w:name="Medium Grid 2 Accent 6" w:uiPriority="68"/>
-    <w:lsdException w:name="Medium Grid 3 Accent 6" w:uiPriority="69"/>
-    <w:lsdException w:name="Dark List Accent 6" w:uiPriority="70"/>
-    <w:lsdException w:name="Colorful Shading Accent 6" w:uiPriority="71"/>
-    <w:lsdException w:name="Colorful List Accent 6" w:uiPriority="72"/>
-    <w:lsdException w:name="Colorful Grid Accent 6" w:uiPriority="73"/>
-    <w:lsdException w:name="Subtle Emphasis" w:uiPriority="19" w:qFormat="1"/>
-    <w:lsdException w:name="Intense Emphasis" w:uiPriority="21" w:qFormat="1"/>
-    <w:lsdException w:name="Subtle Reference" w:uiPriority="31" w:qFormat="1"/>
-    <w:lsdException w:name="Intense Reference" w:uiPriority="32" w:qFormat="1"/>
-    <w:lsdException w:name="Book Title" w:uiPriority="33" w:qFormat="1"/>
-    <w:lsdException w:name="Bibliography" w:semiHidden="1" w:uiPriority="37" w:unhideWhenUsed="1"/>
-    <w:lsdException w:name="TOC Heading" w:semiHidden="1" w:uiPriority="39" w:unhideWhenUsed="1" w:qFormat="1"/>
-    <w:lsdException w:name="Plain Table 1" w:uiPriority="41"/>
-    <w:lsdException w:name="Plain Table 2" w:uiPriority="42"/>
-    <w:lsdException w:name="Plain Table 3" w:uiPriority="43"/>
-    <w:lsdException w:name="Plain Table 4" w:uiPriority="44"/>
-    <w:lsdException w:name="Plain Table 5" w:uiPriority="45"/>
-    <w:lsdException w:name="Grid Table Light" w:uiPriority="40"/>
-    <w:lsdException w:name="Grid Table 1 Light" w:uiPriority="46"/>
-    <w:lsdException w:name="Grid Table 2" w:uiPriority="47"/>
-    <w:lsdException w:name="Grid Table 3" w:uiPriority="48"/>
-    <w:lsdException w:name="Grid Table 4" w:uiPriority="49"/>
-    <w:lsdException w:name="Grid Table 5 Dark" w:uiPriority="50"/>
-    <w:lsdException w:name="Grid Table 6 Colorful" w:uiPriority="51"/>
-    <w:lsdException w:name="Grid Table 7 Colorful" w:uiPriority="52"/>
-    <w:lsdException w:name="Grid Table 1 Light Accent 1" w:uiPriority="46"/>
-    <w:lsdException w:name="Grid Table 2 Accent 1" w:uiPriority="47"/>
-    <w:lsdException w:name="Grid Table 3 Accent 1" w:uiPriority="48"/>
-    <w:lsdException w:name="Grid Table 4 Accent 1" w:uiPriority="49"/>
-    <w:lsdException w:name="Grid Table 5 Dark Accent 1" w:uiPriority="50"/>
-    <w:lsdException w:name="Grid Table 6 Colorful Accent 1" w:uiPriority="51"/>
-    <w:lsdException w:name="Grid Table 7 Colorful Accent 1" w:uiPriority="52"/>
-    <w:lsdException w:name="Grid Table 1 Light Accent 2" w:uiPriority="46"/>
-    <w:lsdException w:name="Grid Table 2 Accent 2" w:uiPriority="47"/>
-    <w:lsdException w:name="Grid Table 3 Accent 2" w:uiPriority="48"/>
-    <w:lsdException w:name="Grid Table 4 Accent 2" w:uiPriority="49"/>
-    <w:lsdException w:name="Grid Table 5 Dark Accent 2" w:uiPriority="50"/>
-    <w:lsdException w:name="Grid Table 6 Colorful Accent 2" w:uiPriority="51"/>
-    <w:lsdException w:name="Grid Table 7 Colorful Accent 2" w:uiPriority="52"/>
-    <w:lsdException w:name="Grid Table 1 Light Accent 3" w:uiPriority="46"/>
-    <w:lsdException w:name="Grid Table 2 Accent 3" w:uiPriority="47"/>
-    <w:lsdException w:name="Grid Table 3 Accent 3" w:uiPriority="48"/>
-    <w:lsdException w:name="Grid Table 4 Accent 3" w:uiPriority="49"/>
-    <w:lsdException w:name="Grid Table 5 Dark Accent 3" w:uiPriority="50"/>
-    <w:lsdException w:name="Grid Table 6 Colorful Accent 3" w:uiPriority="51"/>
-    <w:lsdException w:name="Grid Table 7 Colorful Accent 3" w:uiPriority="52"/>
-    <w:lsdException w:name="Grid Table 1 Light Accent 4" w:uiPriority="46"/>
-    <w:lsdException w:name="Grid Table 2 Accent 4" w:uiPriority="47"/>
-    <w:lsdException w:name="Grid Table 3 Accent 4" w:uiPriority="48"/>
-    <w:lsdException w:name="Grid Table 4 Accent 4" w:uiPriority="49"/>
-    <w:lsdException w:name="Grid Table 5 Dark Accent 4" w:uiPriority="50"/>
-    <w:lsdException w:name="Grid Table 6 Colorful Accent 4" w:uiPriority="51"/>
-    <w:lsdException w:name="Grid Table 7 Colorful Accent 4" w:uiPriority="52"/>
-    <w:lsdException w:name="Grid Table 1 Light Accent 5" w:uiPriority="46"/>
-    <w:lsdException w:name="Grid Table 2 Accent 5" w:uiPriority="47"/>
-    <w:lsdException w:name="Grid Table 3 Accent 5" w:uiPriority="48"/>
-    <w:lsdException w:name="Grid Table 4 Accent 5" w:uiPriority="49"/>
-    <w:lsdException w:name="Grid Table 5 Dark Accent 5" w:uiPriority="50"/>
-    <w:lsdException w:name="Grid Table 6 Colorful Accent 5" w:uiPriority="51"/>
-    <w:lsdException w:name="Grid Table 7 Colorful Accent 5" w:uiPriority="52"/>
-    <w:lsdException w:name="Grid Table 1 Light Accent 6" w:uiPriority="46"/>
-    <w:lsdException w:name="Grid Table 2 Accent 6" w:uiPriority="47"/>
-    <w:lsdException w:name="Grid Table 3 Accent 6" w:uiPriority="48"/>
-    <w:lsdException w:name="Grid Table 4 Accent 6" w:uiPriority="49"/>
-    <w:lsdException w:name="Grid Table 5 Dark Accent 6" w:uiPriority="50"/>
-    <w:lsdException w:name="Grid Table 6 Colorful Accent 6" w:uiPriority="51"/>
-    <w:lsdException w:name="Grid Table 7 Colorful Accent 6" w:uiPriority="52"/>
-    <w:lsdException w:name="List Table 1 Light" w:uiPriority="46"/>
-    <w:lsdException w:name="List Table 2" w:uiPriority="47"/>
-    <w:lsdException w:name="List Table 3" w:uiPriority="48"/>
-    <w:lsdException w:name="List Table 4" w:uiPriority="49"/>
-    <w:lsdException w:name="List Table 5 Dark" w:uiPriority="50"/>
-    <w:lsdException w:name="List Table 6 Colorful" w:uiPriority="51"/>
-    <w:lsdException w:name="List Table 7 Colorful" w:uiPriority="52"/>
-    <w:lsdException w:name="List Table 1 Light Accent 1" w:uiPriority="46"/>
-    <w:lsdException w:name="List Table 2 Accent 1" w:uiPriority="47"/>
-    <w:lsdException w:name="List Table 3 Accent 1" w:uiPriority="48"/>
-    <w:lsdException w:name="List Table 4 Accent 1" w:uiPriority="49"/>
-    <w:lsdException w:name="List Table 5 Dark Accent 1" w:uiPriority="50"/>
-    <w:lsdException w:name="List Table 6 Colorful Accent 1" w:uiPriority="51"/>
-    <w:lsdException w:name="List Table 7 Colorful Accent 1" w:uiPriority="52"/>
-    <w:lsdException w:name="List Table 1 Light Accent 2" w:uiPriority="46"/>
-    <w:lsdException w:name="List Table 2 Accent 2" w:uiPriority="47"/>
-    <w:lsdException w:name="List Table 3 Accent 2" w:uiPriority="48"/>
-    <w:lsdException w:name="List Table 4 Accent 2" w:uiPriority="49"/>
-    <w:lsdException w:name="List Table 5 Dark Accent 2" w:uiPriority="50"/>
-    <w:lsdException w:name="List Table 6 Colorful Accent 2" w:uiPriority="51"/>
-    <w:lsdException w:name="List Table 7 Colorful Accent 2" w:uiPriority="52"/>
-    <w:lsdException w:name="List Table 1 Light Accent 3" w:uiPriority="46"/>
-    <w:lsdException w:name="List Table 2 Accent 3" w:uiPriority="47"/>
-    <w:lsdException w:name="List Table 3 Accent 3" w:uiPriority="48"/>
-    <w:lsdException w:name="List Table 4 Accent 3" w:uiPriority="49"/>
-    <w:lsdException w:name="List Table 5 Dark Accent 3" w:uiPriority="50"/>
-    <w:lsdException w:name="List Table 6 Colorful Accent 3" w:uiPriority="51"/>
-    <w:lsdException w:name="List Table 7 Colorful Accent 3" w:uiPriority="52"/>
-    <w:lsdException w:name="List Table 1 Light Accent 4" w:uiPriority="46"/>
-    <w:lsdException w:name="List Table 2 Accent 4" w:uiPriority="47"/>
-    <w:lsdException w:name="List Table 3 Accent 4" w:uiPriority="48"/>
-    <w:lsdException w:name="List Table 4 Accent 4" w:uiPriority="49"/>
-    <w:lsdException w:name="List Table 5 Dark Accent 4" w:uiPriority="50"/>
-    <w:lsdException w:name="List Table 6 Colorful Accent 4" w:uiPriority="51"/>
-    <w:lsdException w:name="List Table 7 Colorful Accent 4" w:uiPriority="52"/>
-    <w:lsdException w:name="List Table 1 Light Accent 5" w:uiPriority="46"/>
-    <w:lsdException w:name="List Table 2 Accent 5" w:uiPriority="47"/>
-    <w:lsdException w:name="List Table 3 Accent 5" w:uiPriority="48"/>
-    <w:lsdException w:name="List Table 4 Accent 5" w:uiPriority="49"/>
-    <w:lsdException w:name="List Table 5 Dark Accent 5" w:uiPriority="50"/>
-    <w:lsdException w:name="List Table 6 Colorful Accent 5" w:uiPriority="51"/>
-    <w:lsdException w:name="List Table 7 Colorful Accent 5" w:uiPriority="52"/>
-    <w:lsdException w:name="List Table 1 Light Accent 6" w:uiPriority="46"/>
-    <w:lsdException w:name="List Table 2 Accent 6" w:uiPriority="47"/>
-    <w:lsdException w:name="List Table 3 Accent 6" w:uiPriority="48"/>
-    <w:lsdException w:name="List Table 4 Accent 6" w:uiPriority="49"/>
-    <w:lsdException w:name="List Table 5 Dark Accent 6" w:uiPriority="50"/>
-    <w:lsdException w:name="List Table 6 Colorful Accent 6" w:uiPriority="51"/>
-    <w:lsdException w:name="List Table 7 Colorful Accent 6" w:uiPriority="52"/>
+  <w:latentStyles w:defLockedState="0" w:defUIPriority="0" w:defSemiHidden="1" w:defUnhideWhenUsed="1" w:defQFormat="0" w:count="267">
+    <w:lsdException w:name="Normal" w:semiHidden="0" w:unhideWhenUsed="0" w:qFormat="1"/>
+    <w:lsdException w:name="heading 1" w:semiHidden="0" w:unhideWhenUsed="0" w:qFormat="1"/>
+    <w:lsdException w:name="heading 2" w:semiHidden="0" w:unhideWhenUsed="0" w:qFormat="1"/>
+    <w:lsdException w:name="heading 3" w:semiHidden="0" w:unhideWhenUsed="0" w:qFormat="1"/>
+    <w:lsdException w:name="heading 4" w:qFormat="1"/>
+    <w:lsdException w:name="heading 5" w:semiHidden="0" w:unhideWhenUsed="0" w:qFormat="1"/>
+    <w:lsdException w:name="heading 6" w:qFormat="1"/>
+    <w:lsdException w:name="heading 7" w:qFormat="1"/>
+    <w:lsdException w:name="heading 8" w:qFormat="1"/>
+    <w:lsdException w:name="heading 9" w:qFormat="1"/>
+    <w:lsdException w:name="caption" w:qFormat="1"/>
+    <w:lsdException w:name="List Number" w:semiHidden="0" w:unhideWhenUsed="0"/>
+    <w:lsdException w:name="List 4" w:semiHidden="0" w:unhideWhenUsed="0"/>
+    <w:lsdException w:name="List 5" w:semiHidden="0" w:unhideWhenUsed="0"/>
+    <w:lsdException w:name="Title" w:semiHidden="0" w:unhideWhenUsed="0" w:qFormat="1"/>
+    <w:lsdException w:name="Subtitle" w:semiHidden="0" w:unhideWhenUsed="0" w:qFormat="1"/>
+    <w:lsdException w:name="Salutation" w:semiHidden="0" w:unhideWhenUsed="0"/>
+    <w:lsdException w:name="Date" w:semiHidden="0" w:unhideWhenUsed="0"/>
+    <w:lsdException w:name="Body Text First Indent" w:semiHidden="0" w:unhideWhenUsed="0"/>
+    <w:lsdException w:name="Strong" w:semiHidden="0" w:unhideWhenUsed="0" w:qFormat="1"/>
+    <w:lsdException w:name="Emphasis" w:semiHidden="0" w:unhideWhenUsed="0"/>
+    <w:lsdException w:name="Table Grid" w:semiHidden="0" w:unhideWhenUsed="0"/>
+    <w:lsdException w:name="Placeholder Text" w:uiPriority="99" w:unhideWhenUsed="0"/>
+    <w:lsdException w:name="No Spacing" w:semiHidden="0" w:uiPriority="1" w:unhideWhenUsed="0" w:qFormat="1"/>
+    <w:lsdException w:name="Light Shading" w:semiHidden="0" w:uiPriority="60" w:unhideWhenUsed="0"/>
+    <w:lsdException w:name="Light List" w:semiHidden="0" w:uiPriority="61" w:unhideWhenUsed="0"/>
+    <w:lsdException w:name="Light Grid" w:semiHidden="0" w:uiPriority="62" w:unhideWhenUsed="0"/>
+    <w:lsdException w:name="Medium Shading 1" w:semiHidden="0" w:uiPriority="63" w:unhideWhenUsed="0"/>
+    <w:lsdException w:name="Medium Shading 2" w:semiHidden="0" w:uiPriority="64" w:unhideWhenUsed="0"/>
+    <w:lsdException w:name="Medium List 1" w:semiHidden="0" w:uiPriority="65" w:unhideWhenUsed="0"/>
+    <w:lsdException w:name="Medium List 2" w:semiHidden="0" w:uiPriority="66" w:unhideWhenUsed="0"/>
+    <w:lsdException w:name="Medium Grid 1" w:semiHidden="0" w:uiPriority="67" w:unhideWhenUsed="0"/>
+    <w:lsdException w:name="Medium Grid 2" w:semiHidden="0" w:uiPriority="68" w:unhideWhenUsed="0"/>
+    <w:lsdException w:name="Medium Grid 3" w:semiHidden="0" w:uiPriority="69" w:unhideWhenUsed="0"/>
+    <w:lsdException w:name="Dark List" w:semiHidden="0" w:uiPriority="70" w:unhideWhenUsed="0"/>
+    <w:lsdException w:name="Colorful Shading" w:semiHidden="0" w:uiPriority="71" w:unhideWhenUsed="0"/>
+    <w:lsdException w:name="Colorful List" w:semiHidden="0" w:uiPriority="72" w:unhideWhenUsed="0"/>
+    <w:lsdException w:name="Colorful Grid" w:semiHidden="0" w:uiPriority="73" w:unhideWhenUsed="0"/>
+    <w:lsdException w:name="Light Shading Accent 1" w:semiHidden="0" w:uiPriority="60" w:unhideWhenUsed="0"/>
+    <w:lsdException w:name="Light List Accent 1" w:semiHidden="0" w:uiPriority="61" w:unhideWhenUsed="0"/>
+    <w:lsdException w:name="Light Grid Accent 1" w:semiHidden="0" w:uiPriority="62" w:unhideWhenUsed="0"/>
+    <w:lsdException w:name="Medium Shading 1 Accent 1" w:semiHidden="0" w:uiPriority="63" w:unhideWhenUsed="0"/>
+    <w:lsdException w:name="Medium Shading 2 Accent 1" w:semiHidden="0" w:uiPriority="64" w:unhideWhenUsed="0"/>
+    <w:lsdException w:name="Medium List 1 Accent 1" w:semiHidden="0" w:uiPriority="65" w:unhideWhenUsed="0"/>
+    <w:lsdException w:name="Revision" w:uiPriority="99" w:unhideWhenUsed="0"/>
+    <w:lsdException w:name="List Paragraph" w:semiHidden="0" w:uiPriority="34" w:unhideWhenUsed="0" w:qFormat="1"/>
+    <w:lsdException w:name="Quote" w:semiHidden="0" w:uiPriority="29" w:unhideWhenUsed="0" w:qFormat="1"/>
+    <w:lsdException w:name="Intense Quote" w:semiHidden="0" w:uiPriority="30" w:unhideWhenUsed="0" w:qFormat="1"/>
+    <w:lsdException w:name="Medium List 2 Accent 1" w:semiHidden="0" w:uiPriority="66" w:unhideWhenUsed="0"/>
+    <w:lsdException w:name="Medium Grid 1 Accent 1" w:semiHidden="0" w:uiPriority="67" w:unhideWhenUsed="0"/>
+    <w:lsdException w:name="Medium Grid 2 Accent 1" w:semiHidden="0" w:uiPriority="68" w:unhideWhenUsed="0"/>
+    <w:lsdException w:name="Medium Grid 3 Accent 1" w:semiHidden="0" w:uiPriority="69" w:unhideWhenUsed="0"/>
+    <w:lsdException w:name="Dark List Accent 1" w:semiHidden="0" w:uiPriority="70" w:unhideWhenUsed="0"/>
+    <w:lsdException w:name="Colorful Shading Accent 1" w:semiHidden="0" w:uiPriority="71" w:unhideWhenUsed="0"/>
+    <w:lsdException w:name="Colorful List Accent 1" w:semiHidden="0" w:uiPriority="72" w:unhideWhenUsed="0"/>
+    <w:lsdException w:name="Colorful Grid Accent 1" w:semiHidden="0" w:uiPriority="73" w:unhideWhenUsed="0"/>
+    <w:lsdException w:name="Light Shading Accent 2" w:semiHidden="0" w:uiPriority="60" w:unhideWhenUsed="0"/>
+    <w:lsdException w:name="Light List Accent 2" w:semiHidden="0" w:uiPriority="61" w:unhideWhenUsed="0"/>
+    <w:lsdException w:name="Light Grid Accent 2" w:semiHidden="0" w:uiPriority="62" w:unhideWhenUsed="0"/>
+    <w:lsdException w:name="Medium Shading 1 Accent 2" w:semiHidden="0" w:uiPriority="63" w:unhideWhenUsed="0"/>
+    <w:lsdException w:name="Medium Shading 2 Accent 2" w:semiHidden="0" w:uiPriority="64" w:unhideWhenUsed="0"/>
+    <w:lsdException w:name="Medium List 1 Accent 2" w:semiHidden="0" w:uiPriority="65" w:unhideWhenUsed="0"/>
+    <w:lsdException w:name="Medium List 2 Accent 2" w:semiHidden="0" w:uiPriority="66" w:unhideWhenUsed="0"/>
+    <w:lsdException w:name="Medium Grid 1 Accent 2" w:semiHidden="0" w:uiPriority="67" w:unhideWhenUsed="0"/>
+    <w:lsdException w:name="Medium Grid 2 Accent 2" w:semiHidden="0" w:uiPriority="68" w:unhideWhenUsed="0"/>
+    <w:lsdException w:name="Medium Grid 3 Accent 2" w:semiHidden="0" w:uiPriority="69" w:unhideWhenUsed="0"/>
+    <w:lsdException w:name="Dark List Accent 2" w:semiHidden="0" w:uiPriority="70" w:unhideWhenUsed="0"/>
+    <w:lsdException w:name="Colorful Shading Accent 2" w:semiHidden="0" w:uiPriority="71" w:unhideWhenUsed="0"/>
+    <w:lsdException w:name="Colorful List Accent 2" w:semiHidden="0" w:uiPriority="72" w:unhideWhenUsed="0"/>
+    <w:lsdException w:name="Colorful Grid Accent 2" w:semiHidden="0" w:uiPriority="73" w:unhideWhenUsed="0"/>
+    <w:lsdException w:name="Light Shading Accent 3" w:semiHidden="0" w:uiPriority="60" w:unhideWhenUsed="0"/>
+    <w:lsdException w:name="Light List Accent 3" w:semiHidden="0" w:uiPriority="61" w:unhideWhenUsed="0"/>
+    <w:lsdException w:name="Light Grid Accent 3" w:semiHidden="0" w:uiPriority="62" w:unhideWhenUsed="0"/>
+    <w:lsdException w:name="Medium Shading 1 Accent 3" w:semiHidden="0" w:uiPriority="63" w:unhideWhenUsed="0"/>
+    <w:lsdException w:name="Medium Shading 2 Accent 3" w:semiHidden="0" w:uiPriority="64" w:unhideWhenUsed="0"/>
+    <w:lsdException w:name="Medium List 1 Accent 3" w:semiHidden="0" w:uiPriority="65" w:unhideWhenUsed="0"/>
+    <w:lsdException w:name="Medium List 2 Accent 3" w:semiHidden="0" w:uiPriority="66" w:unhideWhenUsed="0"/>
+    <w:lsdException w:name="Medium Grid 1 Accent 3" w:semiHidden="0" w:uiPriority="67" w:unhideWhenUsed="0"/>
+    <w:lsdException w:name="Medium Grid 2 Accent 3" w:semiHidden="0" w:uiPriority="68" w:unhideWhenUsed="0"/>
+    <w:lsdException w:name="Medium Grid 3 Accent 3" w:semiHidden="0" w:uiPriority="69" w:unhideWhenUsed="0"/>
+    <w:lsdException w:name="Dark List Accent 3" w:semiHidden="0" w:uiPriority="70" w:unhideWhenUsed="0"/>
+    <w:lsdException w:name="Colorful Shading Accent 3" w:semiHidden="0" w:uiPriority="71" w:unhideWhenUsed="0"/>
+    <w:lsdException w:name="Colorful List Accent 3" w:semiHidden="0" w:uiPriority="72" w:unhideWhenUsed="0"/>
+    <w:lsdException w:name="Colorful Grid Accent 3" w:semiHidden="0" w:uiPriority="73" w:unhideWhenUsed="0"/>
+    <w:lsdException w:name="Light Shading Accent 4" w:semiHidden="0" w:uiPriority="60" w:unhideWhenUsed="0"/>
+    <w:lsdException w:name="Light List Accent 4" w:semiHidden="0" w:uiPriority="61" w:unhideWhenUsed="0"/>
+    <w:lsdException w:name="Light Grid Accent 4" w:semiHidden="0" w:uiPriority="62" w:unhideWhenUsed="0"/>
+    <w:lsdException w:name="Medium Shading 1 Accent 4" w:semiHidden="0" w:uiPriority="63" w:unhideWhenUsed="0"/>
+    <w:lsdException w:name="Medium Shading 2 Accent 4" w:semiHidden="0" w:uiPriority="64" w:unhideWhenUsed="0"/>
+    <w:lsdException w:name="Medium List 1 Accent 4" w:semiHidden="0" w:uiPriority="65" w:unhideWhenUsed="0"/>
+    <w:lsdException w:name="Medium List 2 Accent 4" w:semiHidden="0" w:uiPriority="66" w:unhideWhenUsed="0"/>
+    <w:lsdException w:name="Medium Grid 1 Accent 4" w:semiHidden="0" w:uiPriority="67" w:unhideWhenUsed="0"/>
+    <w:lsdException w:name="Medium Grid 2 Accent 4" w:semiHidden="0" w:uiPriority="68" w:unhideWhenUsed="0"/>
+    <w:lsdException w:name="Medium Grid 3 Accent 4" w:semiHidden="0" w:uiPriority="69" w:unhideWhenUsed="0"/>
+    <w:lsdException w:name="Dark List Accent 4" w:semiHidden="0" w:uiPriority="70" w:unhideWhenUsed="0"/>
+    <w:lsdException w:name="Colorful Shading Accent 4" w:semiHidden="0" w:uiPriority="71" w:unhideWhenUsed="0"/>
+    <w:lsdException w:name="Colorful List Accent 4" w:semiHidden="0" w:uiPriority="72" w:unhideWhenUsed="0"/>
+    <w:lsdException w:name="Colorful Grid Accent 4" w:semiHidden="0" w:uiPriority="73" w:unhideWhenUsed="0"/>
+    <w:lsdException w:name="Light Shading Accent 5" w:semiHidden="0" w:uiPriority="60" w:unhideWhenUsed="0"/>
+    <w:lsdException w:name="Light List Accent 5" w:semiHidden="0" w:uiPriority="61" w:unhideWhenUsed="0"/>
+    <w:lsdException w:name="Light Grid Accent 5" w:semiHidden="0" w:uiPriority="62" w:unhideWhenUsed="0"/>
+    <w:lsdException w:name="Medium Shading 1 Accent 5" w:semiHidden="0" w:uiPriority="63" w:unhideWhenUsed="0"/>
+    <w:lsdException w:name="Medium Shading 2 Accent 5" w:semiHidden="0" w:uiPriority="64" w:unhideWhenUsed="0"/>
+    <w:lsdException w:name="Medium List 1 Accent 5" w:semiHidden="0" w:uiPriority="65" w:unhideWhenUsed="0"/>
+    <w:lsdException w:name="Medium List 2 Accent 5" w:semiHidden="0" w:uiPriority="66" w:unhideWhenUsed="0"/>
+    <w:lsdException w:name="Medium Grid 1 Accent 5" w:semiHidden="0" w:uiPriority="67" w:unhideWhenUsed="0"/>
+    <w:lsdException w:name="Medium Grid 2 Accent 5" w:semiHidden="0" w:uiPriority="68" w:unhideWhenUsed="0"/>
+    <w:lsdException w:name="Medium Grid 3 Accent 5" w:semiHidden="0" w:uiPriority="69" w:unhideWhenUsed="0"/>
+    <w:lsdException w:name="Dark List Accent 5" w:semiHidden="0" w:uiPriority="70" w:unhideWhenUsed="0"/>
+    <w:lsdException w:name="Colorful Shading Accent 5" w:semiHidden="0" w:uiPriority="71" w:unhideWhenUsed="0"/>
+    <w:lsdException w:name="Colorful List Accent 5" w:semiHidden="0" w:uiPriority="72" w:unhideWhenUsed="0"/>
+    <w:lsdException w:name="Colorful Grid Accent 5" w:semiHidden="0" w:uiPriority="73" w:unhideWhenUsed="0"/>
+    <w:lsdException w:name="Light Shading Accent 6" w:semiHidden="0" w:uiPriority="60" w:unhideWhenUsed="0"/>
+    <w:lsdException w:name="Light List Accent 6" w:semiHidden="0" w:uiPriority="61" w:unhideWhenUsed="0"/>
+    <w:lsdException w:name="Light Grid Accent 6" w:semiHidden="0" w:uiPriority="62" w:unhideWhenUsed="0"/>
+    <w:lsdException w:name="Medium Shading 1 Accent 6" w:semiHidden="0" w:uiPriority="63" w:unhideWhenUsed="0"/>
+    <w:lsdException w:name="Medium Shading 2 Accent 6" w:semiHidden="0" w:uiPriority="64" w:unhideWhenUsed="0"/>
+    <w:lsdException w:name="Medium List 1 Accent 6" w:semiHidden="0" w:uiPriority="65" w:unhideWhenUsed="0"/>
+    <w:lsdException w:name="Medium List 2 Accent 6" w:semiHidden="0" w:uiPriority="66" w:unhideWhenUsed="0"/>
+    <w:lsdException w:name="Medium Grid 1 Accent 6" w:semiHidden="0" w:uiPriority="67" w:unhideWhenUsed="0"/>
+    <w:lsdException w:name="Medium Grid 2 Accent 6" w:semiHidden="0" w:uiPriority="68" w:unhideWhenUsed="0"/>
+    <w:lsdException w:name="Medium Grid 3 Accent 6" w:semiHidden="0" w:uiPriority="69" w:unhideWhenUsed="0"/>
+    <w:lsdException w:name="Dark List Accent 6" w:semiHidden="0" w:uiPriority="70" w:unhideWhenUsed="0"/>
+    <w:lsdException w:name="Colorful Shading Accent 6" w:semiHidden="0" w:uiPriority="71" w:unhideWhenUsed="0"/>
+    <w:lsdException w:name="Colorful List Accent 6" w:semiHidden="0" w:uiPriority="72" w:unhideWhenUsed="0"/>
+    <w:lsdException w:name="Colorful Grid Accent 6" w:semiHidden="0" w:uiPriority="73" w:unhideWhenUsed="0"/>
+    <w:lsdException w:name="Subtle Emphasis" w:semiHidden="0" w:uiPriority="19" w:unhideWhenUsed="0" w:qFormat="1"/>
+    <w:lsdException w:name="Intense Emphasis" w:semiHidden="0" w:uiPriority="21" w:unhideWhenUsed="0" w:qFormat="1"/>
+    <w:lsdException w:name="Subtle Reference" w:semiHidden="0" w:uiPriority="31" w:unhideWhenUsed="0" w:qFormat="1"/>
+    <w:lsdException w:name="Intense Reference" w:semiHidden="0" w:uiPriority="32" w:unhideWhenUsed="0" w:qFormat="1"/>
+    <w:lsdException w:name="Book Title" w:semiHidden="0" w:uiPriority="33" w:unhideWhenUsed="0" w:qFormat="1"/>
+    <w:lsdException w:name="Bibliography" w:uiPriority="37"/>
+    <w:lsdException w:name="TOC Heading" w:uiPriority="39" w:qFormat="1"/>
   </w:latentStyles>
   <w:style w:type="paragraph" w:default="1" w:styleId="Normal">
     <w:name w:val="Normal"/>
@@ -4316,6 +4086,7 @@
     <w:uiPriority w:val="99"/>
     <w:semiHidden/>
     <w:unhideWhenUsed/>
+    <w:qFormat/>
     <w:tblPr>
       <w:tblInd w:w="0" w:type="dxa"/>
       <w:tblCellMar>
@@ -5020,7 +4791,7 @@
   <a:extraClrSchemeLst/>
   <a:extLst>
     <a:ext uri="{05A4C25C-085E-4340-85A3-A5531E510DB2}">
-      <thm15:themeFamily xmlns:thm15="http://schemas.microsoft.com/office/thememl/2012/main" name="Office Theme" id="{62F939B6-93AF-4DB8-9C6B-D6C7DFDC589F}" vid="{4A3C46E8-61CC-4603-A589-7422A47A8E4A}"/>
+      <thm15:themeFamily xmlns:thm15="http://schemas.microsoft.com/office/thememl/2012/main" xmlns="" name="Office Theme" id="{62F939B6-93AF-4DB8-9C6B-D6C7DFDC589F}" vid="{4A3C46E8-61CC-4603-A589-7422A47A8E4A}"/>
     </a:ext>
   </a:extLst>
 </a:theme>
@@ -5031,7 +4802,7 @@
 </file>
 
 <file path=customXml/itemProps1.xml><?xml version="1.0" encoding="utf-8"?>
-<ds:datastoreItem xmlns:ds="http://schemas.openxmlformats.org/officeDocument/2006/customXml" ds:itemID="{89E4F4E9-1D73-4C93-8578-14516BA3265F}">
+<ds:datastoreItem xmlns:ds="http://schemas.openxmlformats.org/officeDocument/2006/customXml" ds:itemID="{3AB1AA3F-A0FF-4728-BF25-F1A8000324F4}">
   <ds:schemaRefs>
     <ds:schemaRef ds:uri="http://schemas.openxmlformats.org/officeDocument/2006/bibliography"/>
   </ds:schemaRefs>

</xml_diff>

<commit_message>
from here starting offer list
</commit_message>
<xml_diff>
--- a/php/word/Oferta.docx
+++ b/php/word/Oferta.docx
@@ -130,7 +130,7 @@
             <w:bookmarkEnd w:id="2"/>
             <w:bookmarkEnd w:id="3"/>
             <w:r>
-              <w:t>Dna. Ana Maria Costin</w:t>
+              <w:t>Dl. Sorin Putineanu</w:t>
             </w:r>
           </w:p>
           <w:p>
@@ -138,7 +138,7 @@
               <w:pStyle w:val="Mihai"/>
             </w:pPr>
             <w:r>
-              <w:t>Director Executiv</w:t>
+              <w:t>Inginer Ofertare</w:t>
             </w:r>
           </w:p>
           <w:p>
@@ -146,7 +146,7 @@
               <w:pStyle w:val="Mihai"/>
             </w:pPr>
             <w:r>
-              <w:t>Management</w:t>
+              <w:t>Medie Tensiune</w:t>
             </w:r>
           </w:p>
           <w:p>
@@ -165,7 +165,7 @@
               <w:rPr>
                 <w:b/>
               </w:rPr>
-              <w:t xml:space="preserve">S.C. Electrogrup S.A.</w:t>
+              <w:t xml:space="preserve">S.C. Electro-Alfa Internațional S.R.L.</w:t>
             </w:r>
           </w:p>
           <w:p>
@@ -176,7 +176,7 @@
               </w:rPr>
             </w:pPr>
             <w:r>
-              <w:t>Strada Calea Turzii Nr. 217, Cluj-Napoca</w:t>
+              <w:t>Strada Manolești Deal Nr. 33, Botoșani</w:t>
             </w:r>
           </w:p>
           <w:p>
@@ -187,7 +187,7 @@
               </w:rPr>
             </w:pPr>
             <w:r>
-              <w:t xml:space="preserve">Tel: +40 (264) 415 120</w:t>
+              <w:t xml:space="preserve">Tel: +40 (21) 311 83 36</w:t>
             </w:r>
           </w:p>
           <w:p>
@@ -198,7 +198,7 @@
               </w:rPr>
             </w:pPr>
             <w:r>
-              <w:t xml:space="preserve">Fax: +40 (264) 415 121</w:t>
+              <w:t xml:space="preserve">Fax: +40 (21) 315 41 77 </w:t>
             </w:r>
           </w:p>
           <w:p>
@@ -206,7 +206,7 @@
               <w:pStyle w:val="Mihai"/>
             </w:pPr>
             <w:r>
-              <w:t xml:space="preserve">Mobil: +40 (721) 367 234</w:t>
+              <w:t xml:space="preserve">Mobil: +40 (730) 066 955</w:t>
             </w:r>
           </w:p>
           <w:p>
@@ -223,7 +223,7 @@
               <w:rPr>
                 <w:rStyle w:val="Hyperlink"/>
               </w:rPr>
-              <w:t>anamaria.costin@electrogrup.ro</w:t>
+              <w:t>sorin.putineanu@electroalfa.ro</w:t>
             </w:r>
           </w:p>
           <w:p>
@@ -1120,7 +1120,7 @@
     </w:p>
     <w:p>
       <w:r>
-        <w:t>Această ofertă, conţinutul acesteia şi orice documentaţie sau ataşamente transmise împreună cu aceasta sunt destinate exclusiv pentru  „Electrogrup S.A.” şi sunt strict confidenţiale. Vă rugăm să observaţi faptul că dezvăluirea acestor informaţii ar prejudicia grav interesele noastre legale cu privire la secrete comerciale şi proprietatea intelectuală.</w:t>
+        <w:t>Această ofertă, conţinutul acesteia şi orice documentaţie sau ataşamente transmise împreună cu aceasta sunt destinate exclusiv pentru  „Electro-Alfa Internațional S.R.L.” şi sunt strict confidenţiale. Vă rugăm să observaţi faptul că dezvăluirea acestor informaţii ar prejudicia grav interesele noastre legale cu privire la secrete comerciale şi proprietatea intelectuală.</w:t>
       </w:r>
     </w:p>
     <w:p>

</xml_diff>